<commit_message>
Clean code, add crud deparment, refactor move class to new package
</commit_message>
<xml_diff>
--- a/Documento de evidencia de la aplicación.docx
+++ b/Documento de evidencia de la aplicación.docx
@@ -1032,6 +1032,590 @@
         </w:drawing>
       </w:r>
     </w:p>
+    <w:p/>
+    <w:p>
+      <w:pPr>
+        <w:pStyle w:val="Ttulo2"/>
+      </w:pPr>
+      <w:r>
+        <w:t>Department</w:t>
+      </w:r>
+      <w:r>
+        <w:t xml:space="preserve"> Modulo</w:t>
+      </w:r>
+    </w:p>
+    <w:p/>
+    <w:p>
+      <w:pPr>
+        <w:pStyle w:val="Ttulo3"/>
+      </w:pPr>
+      <w:r>
+        <w:t>Crear</w:t>
+      </w:r>
+    </w:p>
+    <w:p/>
+    <w:p>
+      <w:r>
+        <w:rPr>
+          <w:noProof/>
+        </w:rPr>
+        <w:drawing>
+          <wp:inline distT="0" distB="0" distL="0" distR="0" wp14:anchorId="5E1FCB5D" wp14:editId="0E970E15">
+            <wp:extent cx="5400040" cy="2457450"/>
+            <wp:effectExtent l="0" t="0" r="0" b="0"/>
+            <wp:docPr id="29" name="Imagen 29"/>
+            <wp:cNvGraphicFramePr>
+              <a:graphicFrameLocks xmlns:a="http://schemas.openxmlformats.org/drawingml/2006/main" noChangeAspect="1"/>
+            </wp:cNvGraphicFramePr>
+            <a:graphic xmlns:a="http://schemas.openxmlformats.org/drawingml/2006/main">
+              <a:graphicData uri="http://schemas.openxmlformats.org/drawingml/2006/picture">
+                <pic:pic xmlns:pic="http://schemas.openxmlformats.org/drawingml/2006/picture">
+                  <pic:nvPicPr>
+                    <pic:cNvPr id="0" name="Picture 9"/>
+                    <pic:cNvPicPr>
+                      <a:picLocks noChangeAspect="1" noChangeArrowheads="1"/>
+                    </pic:cNvPicPr>
+                  </pic:nvPicPr>
+                  <pic:blipFill>
+                    <a:blip r:embed="rId21">
+                      <a:extLst>
+                        <a:ext uri="{28A0092B-C50C-407E-A947-70E740481C1C}">
+                          <a14:useLocalDpi xmlns:a14="http://schemas.microsoft.com/office/drawing/2010/main" val="0"/>
+                        </a:ext>
+                      </a:extLst>
+                    </a:blip>
+                    <a:srcRect/>
+                    <a:stretch>
+                      <a:fillRect/>
+                    </a:stretch>
+                  </pic:blipFill>
+                  <pic:spPr bwMode="auto">
+                    <a:xfrm>
+                      <a:off x="0" y="0"/>
+                      <a:ext cx="5400040" cy="2457450"/>
+                    </a:xfrm>
+                    <a:prstGeom prst="rect">
+                      <a:avLst/>
+                    </a:prstGeom>
+                    <a:noFill/>
+                    <a:ln>
+                      <a:noFill/>
+                    </a:ln>
+                  </pic:spPr>
+                </pic:pic>
+              </a:graphicData>
+            </a:graphic>
+          </wp:inline>
+        </w:drawing>
+      </w:r>
+    </w:p>
+    <w:p>
+      <w:r>
+        <w:rPr>
+          <w:noProof/>
+        </w:rPr>
+        <w:lastRenderedPageBreak/>
+        <w:drawing>
+          <wp:inline distT="0" distB="0" distL="0" distR="0" wp14:anchorId="344FB2A7" wp14:editId="5494138F">
+            <wp:extent cx="5400040" cy="2478405"/>
+            <wp:effectExtent l="0" t="0" r="0" b="0"/>
+            <wp:docPr id="28" name="Imagen 28" descr="Interfaz de usuario gráfica, Texto, Aplicación, Correo electrónico&#10;&#10;Descripción generada automáticamente"/>
+            <wp:cNvGraphicFramePr>
+              <a:graphicFrameLocks xmlns:a="http://schemas.openxmlformats.org/drawingml/2006/main" noChangeAspect="1"/>
+            </wp:cNvGraphicFramePr>
+            <a:graphic xmlns:a="http://schemas.openxmlformats.org/drawingml/2006/main">
+              <a:graphicData uri="http://schemas.openxmlformats.org/drawingml/2006/picture">
+                <pic:pic xmlns:pic="http://schemas.openxmlformats.org/drawingml/2006/picture">
+                  <pic:nvPicPr>
+                    <pic:cNvPr id="28" name="Imagen 28" descr="Interfaz de usuario gráfica, Texto, Aplicación, Correo electrónico&#10;&#10;Descripción generada automáticamente"/>
+                    <pic:cNvPicPr/>
+                  </pic:nvPicPr>
+                  <pic:blipFill>
+                    <a:blip r:embed="rId22"/>
+                    <a:stretch>
+                      <a:fillRect/>
+                    </a:stretch>
+                  </pic:blipFill>
+                  <pic:spPr>
+                    <a:xfrm>
+                      <a:off x="0" y="0"/>
+                      <a:ext cx="5400040" cy="2478405"/>
+                    </a:xfrm>
+                    <a:prstGeom prst="rect">
+                      <a:avLst/>
+                    </a:prstGeom>
+                  </pic:spPr>
+                </pic:pic>
+              </a:graphicData>
+            </a:graphic>
+          </wp:inline>
+        </w:drawing>
+      </w:r>
+    </w:p>
+    <w:p>
+      <w:r>
+        <w:rPr>
+          <w:noProof/>
+        </w:rPr>
+        <w:drawing>
+          <wp:inline distT="0" distB="0" distL="0" distR="0" wp14:anchorId="50EEC2C4" wp14:editId="72B2AB19">
+            <wp:extent cx="5400040" cy="2548255"/>
+            <wp:effectExtent l="0" t="0" r="0" b="4445"/>
+            <wp:docPr id="18" name="Imagen 18" descr="Interfaz de usuario gráfica, Aplicación&#10;&#10;Descripción generada automáticamente"/>
+            <wp:cNvGraphicFramePr>
+              <a:graphicFrameLocks xmlns:a="http://schemas.openxmlformats.org/drawingml/2006/main" noChangeAspect="1"/>
+            </wp:cNvGraphicFramePr>
+            <a:graphic xmlns:a="http://schemas.openxmlformats.org/drawingml/2006/main">
+              <a:graphicData uri="http://schemas.openxmlformats.org/drawingml/2006/picture">
+                <pic:pic xmlns:pic="http://schemas.openxmlformats.org/drawingml/2006/picture">
+                  <pic:nvPicPr>
+                    <pic:cNvPr id="9" name="Imagen 9" descr="Interfaz de usuario gráfica, Aplicación&#10;&#10;Descripción generada automáticamente"/>
+                    <pic:cNvPicPr/>
+                  </pic:nvPicPr>
+                  <pic:blipFill>
+                    <a:blip r:embed="rId12"/>
+                    <a:stretch>
+                      <a:fillRect/>
+                    </a:stretch>
+                  </pic:blipFill>
+                  <pic:spPr>
+                    <a:xfrm>
+                      <a:off x="0" y="0"/>
+                      <a:ext cx="5400040" cy="2548255"/>
+                    </a:xfrm>
+                    <a:prstGeom prst="rect">
+                      <a:avLst/>
+                    </a:prstGeom>
+                  </pic:spPr>
+                </pic:pic>
+              </a:graphicData>
+            </a:graphic>
+          </wp:inline>
+        </w:drawing>
+      </w:r>
+    </w:p>
+    <w:p/>
+    <w:p/>
+    <w:p>
+      <w:pPr>
+        <w:pStyle w:val="Ttulo3"/>
+      </w:pPr>
+      <w:r>
+        <w:t>Lista</w:t>
+      </w:r>
+    </w:p>
+    <w:p>
+      <w:pPr>
+        <w:rPr>
+          <w:noProof/>
+        </w:rPr>
+      </w:pPr>
+    </w:p>
+    <w:p>
+      <w:r>
+        <w:rPr>
+          <w:noProof/>
+        </w:rPr>
+        <w:drawing>
+          <wp:inline distT="0" distB="0" distL="0" distR="0" wp14:anchorId="3DB579C1" wp14:editId="62DCF67E">
+            <wp:extent cx="5400040" cy="2573020"/>
+            <wp:effectExtent l="0" t="0" r="0" b="0"/>
+            <wp:docPr id="30" name="Imagen 30" descr="Captura de pantalla de computadora&#10;&#10;Descripción generada automáticamente"/>
+            <wp:cNvGraphicFramePr>
+              <a:graphicFrameLocks xmlns:a="http://schemas.openxmlformats.org/drawingml/2006/main" noChangeAspect="1"/>
+            </wp:cNvGraphicFramePr>
+            <a:graphic xmlns:a="http://schemas.openxmlformats.org/drawingml/2006/main">
+              <a:graphicData uri="http://schemas.openxmlformats.org/drawingml/2006/picture">
+                <pic:pic xmlns:pic="http://schemas.openxmlformats.org/drawingml/2006/picture">
+                  <pic:nvPicPr>
+                    <pic:cNvPr id="30" name="Imagen 30" descr="Captura de pantalla de computadora&#10;&#10;Descripción generada automáticamente"/>
+                    <pic:cNvPicPr/>
+                  </pic:nvPicPr>
+                  <pic:blipFill>
+                    <a:blip r:embed="rId23"/>
+                    <a:stretch>
+                      <a:fillRect/>
+                    </a:stretch>
+                  </pic:blipFill>
+                  <pic:spPr>
+                    <a:xfrm>
+                      <a:off x="0" y="0"/>
+                      <a:ext cx="5400040" cy="2573020"/>
+                    </a:xfrm>
+                    <a:prstGeom prst="rect">
+                      <a:avLst/>
+                    </a:prstGeom>
+                  </pic:spPr>
+                </pic:pic>
+              </a:graphicData>
+            </a:graphic>
+          </wp:inline>
+        </w:drawing>
+      </w:r>
+    </w:p>
+    <w:p/>
+    <w:p>
+      <w:pPr>
+        <w:pStyle w:val="Descripcin"/>
+        <w:jc w:val="center"/>
+      </w:pPr>
+      <w:r>
+        <w:t xml:space="preserve">Figura </w:t>
+      </w:r>
+      <w:r>
+        <w:fldChar w:fldCharType="begin"/>
+      </w:r>
+      <w:r>
+        <w:instrText xml:space="preserve"> SEQ Figura \* ARABIC </w:instrText>
+      </w:r>
+      <w:r>
+        <w:fldChar w:fldCharType="separate"/>
+      </w:r>
+      <w:r>
+        <w:rPr>
+          <w:noProof/>
+        </w:rPr>
+        <w:t>4</w:t>
+      </w:r>
+      <w:r>
+        <w:fldChar w:fldCharType="end"/>
+      </w:r>
+      <w:r>
+        <w:t xml:space="preserve">: Lista de </w:t>
+      </w:r>
+      <w:r>
+        <w:t>department</w:t>
+      </w:r>
+    </w:p>
+    <w:p/>
+    <w:p>
+      <w:pPr>
+        <w:pStyle w:val="Ttulo3"/>
+      </w:pPr>
+      <w:r>
+        <w:t>Detalle</w:t>
+      </w:r>
+    </w:p>
+    <w:p/>
+    <w:p>
+      <w:r>
+        <w:rPr>
+          <w:noProof/>
+        </w:rPr>
+        <w:drawing>
+          <wp:inline distT="0" distB="0" distL="0" distR="0" wp14:anchorId="504EFC22" wp14:editId="641EF944">
+            <wp:extent cx="5400040" cy="2549525"/>
+            <wp:effectExtent l="0" t="0" r="0" b="3175"/>
+            <wp:docPr id="31" name="Imagen 31" descr="Interfaz de usuario gráfica, Texto, Aplicación, Correo electrónico&#10;&#10;Descripción generada automáticamente"/>
+            <wp:cNvGraphicFramePr>
+              <a:graphicFrameLocks xmlns:a="http://schemas.openxmlformats.org/drawingml/2006/main" noChangeAspect="1"/>
+            </wp:cNvGraphicFramePr>
+            <a:graphic xmlns:a="http://schemas.openxmlformats.org/drawingml/2006/main">
+              <a:graphicData uri="http://schemas.openxmlformats.org/drawingml/2006/picture">
+                <pic:pic xmlns:pic="http://schemas.openxmlformats.org/drawingml/2006/picture">
+                  <pic:nvPicPr>
+                    <pic:cNvPr id="31" name="Imagen 31" descr="Interfaz de usuario gráfica, Texto, Aplicación, Correo electrónico&#10;&#10;Descripción generada automáticamente"/>
+                    <pic:cNvPicPr/>
+                  </pic:nvPicPr>
+                  <pic:blipFill>
+                    <a:blip r:embed="rId24"/>
+                    <a:stretch>
+                      <a:fillRect/>
+                    </a:stretch>
+                  </pic:blipFill>
+                  <pic:spPr>
+                    <a:xfrm>
+                      <a:off x="0" y="0"/>
+                      <a:ext cx="5400040" cy="2549525"/>
+                    </a:xfrm>
+                    <a:prstGeom prst="rect">
+                      <a:avLst/>
+                    </a:prstGeom>
+                  </pic:spPr>
+                </pic:pic>
+              </a:graphicData>
+            </a:graphic>
+          </wp:inline>
+        </w:drawing>
+      </w:r>
+    </w:p>
+    <w:p>
+      <w:pPr>
+        <w:pStyle w:val="Descripcin"/>
+        <w:jc w:val="center"/>
+      </w:pPr>
+      <w:r>
+        <w:t xml:space="preserve">Figura </w:t>
+      </w:r>
+      <w:r>
+        <w:fldChar w:fldCharType="begin"/>
+      </w:r>
+      <w:r>
+        <w:instrText xml:space="preserve"> SEQ Figura \* ARABIC </w:instrText>
+      </w:r>
+      <w:r>
+        <w:fldChar w:fldCharType="separate"/>
+      </w:r>
+      <w:r>
+        <w:rPr>
+          <w:noProof/>
+        </w:rPr>
+        <w:t>5</w:t>
+      </w:r>
+      <w:r>
+        <w:fldChar w:fldCharType="end"/>
+      </w:r>
+      <w:r>
+        <w:t xml:space="preserve">: Detalle </w:t>
+      </w:r>
+      <w:r>
+        <w:t>departmen</w:t>
+      </w:r>
+    </w:p>
+    <w:p>
+      <w:pPr>
+        <w:pStyle w:val="Ttulo3"/>
+      </w:pPr>
+      <w:r>
+        <w:t>Editar</w:t>
+      </w:r>
+    </w:p>
+    <w:p>
+      <w:r>
+        <w:rPr>
+          <w:noProof/>
+        </w:rPr>
+        <w:drawing>
+          <wp:inline distT="0" distB="0" distL="0" distR="0" wp14:anchorId="4AC6F206" wp14:editId="0D95BEA9">
+            <wp:extent cx="5400040" cy="2792095"/>
+            <wp:effectExtent l="0" t="0" r="0" b="8255"/>
+            <wp:docPr id="32" name="Imagen 32" descr="Interfaz de usuario gráfica, Aplicación&#10;&#10;Descripción generada automáticamente"/>
+            <wp:cNvGraphicFramePr>
+              <a:graphicFrameLocks xmlns:a="http://schemas.openxmlformats.org/drawingml/2006/main" noChangeAspect="1"/>
+            </wp:cNvGraphicFramePr>
+            <a:graphic xmlns:a="http://schemas.openxmlformats.org/drawingml/2006/main">
+              <a:graphicData uri="http://schemas.openxmlformats.org/drawingml/2006/picture">
+                <pic:pic xmlns:pic="http://schemas.openxmlformats.org/drawingml/2006/picture">
+                  <pic:nvPicPr>
+                    <pic:cNvPr id="32" name="Imagen 32" descr="Interfaz de usuario gráfica, Aplicación&#10;&#10;Descripción generada automáticamente"/>
+                    <pic:cNvPicPr/>
+                  </pic:nvPicPr>
+                  <pic:blipFill>
+                    <a:blip r:embed="rId25"/>
+                    <a:stretch>
+                      <a:fillRect/>
+                    </a:stretch>
+                  </pic:blipFill>
+                  <pic:spPr>
+                    <a:xfrm>
+                      <a:off x="0" y="0"/>
+                      <a:ext cx="5400040" cy="2792095"/>
+                    </a:xfrm>
+                    <a:prstGeom prst="rect">
+                      <a:avLst/>
+                    </a:prstGeom>
+                  </pic:spPr>
+                </pic:pic>
+              </a:graphicData>
+            </a:graphic>
+          </wp:inline>
+        </w:drawing>
+      </w:r>
+    </w:p>
+    <w:p>
+      <w:r>
+        <w:rPr>
+          <w:noProof/>
+        </w:rPr>
+        <w:lastRenderedPageBreak/>
+        <w:drawing>
+          <wp:inline distT="0" distB="0" distL="0" distR="0" wp14:anchorId="4BB3352B" wp14:editId="206591D8">
+            <wp:extent cx="5400040" cy="2476500"/>
+            <wp:effectExtent l="0" t="0" r="0" b="0"/>
+            <wp:docPr id="33" name="Imagen 33"/>
+            <wp:cNvGraphicFramePr>
+              <a:graphicFrameLocks xmlns:a="http://schemas.openxmlformats.org/drawingml/2006/main" noChangeAspect="1"/>
+            </wp:cNvGraphicFramePr>
+            <a:graphic xmlns:a="http://schemas.openxmlformats.org/drawingml/2006/main">
+              <a:graphicData uri="http://schemas.openxmlformats.org/drawingml/2006/picture">
+                <pic:pic xmlns:pic="http://schemas.openxmlformats.org/drawingml/2006/picture">
+                  <pic:nvPicPr>
+                    <pic:cNvPr id="0" name="Picture 10"/>
+                    <pic:cNvPicPr>
+                      <a:picLocks noChangeAspect="1" noChangeArrowheads="1"/>
+                    </pic:cNvPicPr>
+                  </pic:nvPicPr>
+                  <pic:blipFill>
+                    <a:blip r:embed="rId26">
+                      <a:extLst>
+                        <a:ext uri="{28A0092B-C50C-407E-A947-70E740481C1C}">
+                          <a14:useLocalDpi xmlns:a14="http://schemas.microsoft.com/office/drawing/2010/main" val="0"/>
+                        </a:ext>
+                      </a:extLst>
+                    </a:blip>
+                    <a:srcRect/>
+                    <a:stretch>
+                      <a:fillRect/>
+                    </a:stretch>
+                  </pic:blipFill>
+                  <pic:spPr bwMode="auto">
+                    <a:xfrm>
+                      <a:off x="0" y="0"/>
+                      <a:ext cx="5400040" cy="2476500"/>
+                    </a:xfrm>
+                    <a:prstGeom prst="rect">
+                      <a:avLst/>
+                    </a:prstGeom>
+                    <a:noFill/>
+                    <a:ln>
+                      <a:noFill/>
+                    </a:ln>
+                  </pic:spPr>
+                </pic:pic>
+              </a:graphicData>
+            </a:graphic>
+          </wp:inline>
+        </w:drawing>
+      </w:r>
+    </w:p>
+    <w:p>
+      <w:pPr>
+        <w:pStyle w:val="Ttulo3"/>
+      </w:pPr>
+      <w:r>
+        <w:t>Eliminar</w:t>
+      </w:r>
+    </w:p>
+    <w:p/>
+    <w:p>
+      <w:r>
+        <w:rPr>
+          <w:noProof/>
+        </w:rPr>
+        <w:drawing>
+          <wp:inline distT="0" distB="0" distL="0" distR="0" wp14:anchorId="5803F3C0" wp14:editId="6CF63590">
+            <wp:extent cx="5400040" cy="2646680"/>
+            <wp:effectExtent l="0" t="0" r="0" b="1270"/>
+            <wp:docPr id="34" name="Imagen 34" descr="Interfaz de usuario gráfica, Aplicación&#10;&#10;Descripción generada automáticamente"/>
+            <wp:cNvGraphicFramePr>
+              <a:graphicFrameLocks xmlns:a="http://schemas.openxmlformats.org/drawingml/2006/main" noChangeAspect="1"/>
+            </wp:cNvGraphicFramePr>
+            <a:graphic xmlns:a="http://schemas.openxmlformats.org/drawingml/2006/main">
+              <a:graphicData uri="http://schemas.openxmlformats.org/drawingml/2006/picture">
+                <pic:pic xmlns:pic="http://schemas.openxmlformats.org/drawingml/2006/picture">
+                  <pic:nvPicPr>
+                    <pic:cNvPr id="34" name="Imagen 34" descr="Interfaz de usuario gráfica, Aplicación&#10;&#10;Descripción generada automáticamente"/>
+                    <pic:cNvPicPr/>
+                  </pic:nvPicPr>
+                  <pic:blipFill>
+                    <a:blip r:embed="rId27"/>
+                    <a:stretch>
+                      <a:fillRect/>
+                    </a:stretch>
+                  </pic:blipFill>
+                  <pic:spPr>
+                    <a:xfrm>
+                      <a:off x="0" y="0"/>
+                      <a:ext cx="5400040" cy="2646680"/>
+                    </a:xfrm>
+                    <a:prstGeom prst="rect">
+                      <a:avLst/>
+                    </a:prstGeom>
+                  </pic:spPr>
+                </pic:pic>
+              </a:graphicData>
+            </a:graphic>
+          </wp:inline>
+        </w:drawing>
+      </w:r>
+    </w:p>
+    <w:p>
+      <w:r>
+        <w:rPr>
+          <w:noProof/>
+        </w:rPr>
+        <w:drawing>
+          <wp:inline distT="0" distB="0" distL="0" distR="0" wp14:anchorId="3501FB50" wp14:editId="18EF28A3">
+            <wp:extent cx="5400040" cy="2281555"/>
+            <wp:effectExtent l="0" t="0" r="0" b="4445"/>
+            <wp:docPr id="35" name="Imagen 35" descr="Interfaz de usuario gráfica, Aplicación, PowerPoint&#10;&#10;Descripción generada automáticamente"/>
+            <wp:cNvGraphicFramePr>
+              <a:graphicFrameLocks xmlns:a="http://schemas.openxmlformats.org/drawingml/2006/main" noChangeAspect="1"/>
+            </wp:cNvGraphicFramePr>
+            <a:graphic xmlns:a="http://schemas.openxmlformats.org/drawingml/2006/main">
+              <a:graphicData uri="http://schemas.openxmlformats.org/drawingml/2006/picture">
+                <pic:pic xmlns:pic="http://schemas.openxmlformats.org/drawingml/2006/picture">
+                  <pic:nvPicPr>
+                    <pic:cNvPr id="35" name="Imagen 35" descr="Interfaz de usuario gráfica, Aplicación, PowerPoint&#10;&#10;Descripción generada automáticamente"/>
+                    <pic:cNvPicPr/>
+                  </pic:nvPicPr>
+                  <pic:blipFill>
+                    <a:blip r:embed="rId28"/>
+                    <a:stretch>
+                      <a:fillRect/>
+                    </a:stretch>
+                  </pic:blipFill>
+                  <pic:spPr>
+                    <a:xfrm>
+                      <a:off x="0" y="0"/>
+                      <a:ext cx="5400040" cy="2281555"/>
+                    </a:xfrm>
+                    <a:prstGeom prst="rect">
+                      <a:avLst/>
+                    </a:prstGeom>
+                  </pic:spPr>
+                </pic:pic>
+              </a:graphicData>
+            </a:graphic>
+          </wp:inline>
+        </w:drawing>
+      </w:r>
+    </w:p>
+    <w:p/>
+    <w:p>
+      <w:r>
+        <w:rPr>
+          <w:noProof/>
+        </w:rPr>
+        <w:lastRenderedPageBreak/>
+        <w:drawing>
+          <wp:inline distT="0" distB="0" distL="0" distR="0" wp14:anchorId="2C391BD1" wp14:editId="7E4C6848">
+            <wp:extent cx="5400040" cy="2213610"/>
+            <wp:effectExtent l="0" t="0" r="0" b="0"/>
+            <wp:docPr id="36" name="Imagen 36"/>
+            <wp:cNvGraphicFramePr>
+              <a:graphicFrameLocks xmlns:a="http://schemas.openxmlformats.org/drawingml/2006/main" noChangeAspect="1"/>
+            </wp:cNvGraphicFramePr>
+            <a:graphic xmlns:a="http://schemas.openxmlformats.org/drawingml/2006/main">
+              <a:graphicData uri="http://schemas.openxmlformats.org/drawingml/2006/picture">
+                <pic:pic xmlns:pic="http://schemas.openxmlformats.org/drawingml/2006/picture">
+                  <pic:nvPicPr>
+                    <pic:cNvPr id="1" name=""/>
+                    <pic:cNvPicPr/>
+                  </pic:nvPicPr>
+                  <pic:blipFill>
+                    <a:blip r:embed="rId29"/>
+                    <a:stretch>
+                      <a:fillRect/>
+                    </a:stretch>
+                  </pic:blipFill>
+                  <pic:spPr>
+                    <a:xfrm>
+                      <a:off x="0" y="0"/>
+                      <a:ext cx="5400040" cy="2213610"/>
+                    </a:xfrm>
+                    <a:prstGeom prst="rect">
+                      <a:avLst/>
+                    </a:prstGeom>
+                  </pic:spPr>
+                </pic:pic>
+              </a:graphicData>
+            </a:graphic>
+          </wp:inline>
+        </w:drawing>
+      </w:r>
+    </w:p>
+    <w:p/>
     <w:sectPr>
       <w:pgSz w:w="11906" w:h="16838"/>
       <w:pgMar w:top="1417" w:right="1701" w:bottom="1417" w:left="1701" w:header="708" w:footer="708" w:gutter="0"/>

</xml_diff>

<commit_message>
Create employe crud front and back
</commit_message>
<xml_diff>
--- a/Documento de evidencia de la aplicación.docx
+++ b/Documento de evidencia de la aplicación.docx
@@ -2,22 +2,1512 @@
 <file path=word/document.xml><?xml version="1.0" encoding="utf-8"?>
 <w:document xmlns:wpc="http://schemas.microsoft.com/office/word/2010/wordprocessingCanvas" xmlns:cx="http://schemas.microsoft.com/office/drawing/2014/chartex" xmlns:cx1="http://schemas.microsoft.com/office/drawing/2015/9/8/chartex" xmlns:cx2="http://schemas.microsoft.com/office/drawing/2015/10/21/chartex" xmlns:cx3="http://schemas.microsoft.com/office/drawing/2016/5/9/chartex" xmlns:cx4="http://schemas.microsoft.com/office/drawing/2016/5/10/chartex" xmlns:cx5="http://schemas.microsoft.com/office/drawing/2016/5/11/chartex" xmlns:cx6="http://schemas.microsoft.com/office/drawing/2016/5/12/chartex" xmlns:cx7="http://schemas.microsoft.com/office/drawing/2016/5/13/chartex" xmlns:cx8="http://schemas.microsoft.com/office/drawing/2016/5/14/chartex" xmlns:mc="http://schemas.openxmlformats.org/markup-compatibility/2006" xmlns:aink="http://schemas.microsoft.com/office/drawing/2016/ink" xmlns:am3d="http://schemas.microsoft.com/office/drawing/2017/model3d" xmlns:o="urn:schemas-microsoft-com:office:office" xmlns:oel="http://schemas.microsoft.com/office/2019/extlst" xmlns:r="http://schemas.openxmlformats.org/officeDocument/2006/relationships" xmlns:m="http://schemas.openxmlformats.org/officeDocument/2006/math" xmlns:v="urn:schemas-microsoft-com:vml" xmlns:wp14="http://schemas.microsoft.com/office/word/2010/wordprocessingDrawing" xmlns:wp="http://schemas.openxmlformats.org/drawingml/2006/wordprocessingDrawing" xmlns:w10="urn:schemas-microsoft-com:office:word" xmlns:w="http://schemas.openxmlformats.org/wordprocessingml/2006/main" xmlns:w14="http://schemas.microsoft.com/office/word/2010/wordml" xmlns:w15="http://schemas.microsoft.com/office/word/2012/wordml" xmlns:w16cex="http://schemas.microsoft.com/office/word/2018/wordml/cex" xmlns:w16cid="http://schemas.microsoft.com/office/word/2016/wordml/cid" xmlns:w16="http://schemas.microsoft.com/office/word/2018/wordml" xmlns:w16sdtdh="http://schemas.microsoft.com/office/word/2020/wordml/sdtdatahash" xmlns:w16se="http://schemas.microsoft.com/office/word/2015/wordml/symex" xmlns:wpg="http://schemas.microsoft.com/office/word/2010/wordprocessingGroup" xmlns:wpi="http://schemas.microsoft.com/office/word/2010/wordprocessingInk" xmlns:wne="http://schemas.microsoft.com/office/word/2006/wordml" xmlns:wps="http://schemas.microsoft.com/office/word/2010/wordprocessingShape" mc:Ignorable="w14 w15 w16se w16cid w16 w16cex w16sdtdh wp14">
   <w:body>
+    <w:sdt>
+      <w:sdtPr>
+        <w:id w:val="1290865860"/>
+        <w:docPartObj>
+          <w:docPartGallery w:val="Table of Contents"/>
+          <w:docPartUnique/>
+        </w:docPartObj>
+      </w:sdtPr>
+      <w:sdtEndPr>
+        <w:rPr>
+          <w:rFonts w:asciiTheme="minorHAnsi" w:eastAsiaTheme="minorHAnsi" w:hAnsiTheme="minorHAnsi" w:cstheme="minorBidi"/>
+          <w:b/>
+          <w:bCs/>
+          <w:color w:val="auto"/>
+          <w:sz w:val="22"/>
+          <w:szCs w:val="22"/>
+          <w:lang w:eastAsia="en-US"/>
+        </w:rPr>
+      </w:sdtEndPr>
+      <w:sdtContent>
+        <w:p>
+          <w:pPr>
+            <w:pStyle w:val="TtuloTDC"/>
+          </w:pPr>
+          <w:r>
+            <w:t>Contenido</w:t>
+          </w:r>
+        </w:p>
+        <w:p>
+          <w:pPr>
+            <w:pStyle w:val="TDC1"/>
+            <w:tabs>
+              <w:tab w:val="right" w:leader="dot" w:pos="8494"/>
+            </w:tabs>
+            <w:rPr>
+              <w:noProof/>
+            </w:rPr>
+          </w:pPr>
+          <w:r>
+            <w:fldChar w:fldCharType="begin"/>
+          </w:r>
+          <w:r>
+            <w:instrText xml:space="preserve"> TOC \o "1-3" \h \z \u </w:instrText>
+          </w:r>
+          <w:r>
+            <w:fldChar w:fldCharType="separate"/>
+          </w:r>
+          <w:hyperlink w:anchor="_Toc113716777" w:history="1">
+            <w:r>
+              <w:rPr>
+                <w:rStyle w:val="Hipervnculo"/>
+                <w:noProof/>
+              </w:rPr>
+              <w:t>Documento de evidencia de la aplicación.</w:t>
+            </w:r>
+            <w:r>
+              <w:rPr>
+                <w:noProof/>
+                <w:webHidden/>
+              </w:rPr>
+              <w:tab/>
+            </w:r>
+            <w:r>
+              <w:rPr>
+                <w:noProof/>
+                <w:webHidden/>
+              </w:rPr>
+              <w:fldChar w:fldCharType="begin"/>
+            </w:r>
+            <w:r>
+              <w:rPr>
+                <w:noProof/>
+                <w:webHidden/>
+              </w:rPr>
+              <w:instrText xml:space="preserve"> PAGEREF _Toc113716777 \h </w:instrText>
+            </w:r>
+            <w:r>
+              <w:rPr>
+                <w:noProof/>
+                <w:webHidden/>
+              </w:rPr>
+            </w:r>
+            <w:r>
+              <w:rPr>
+                <w:noProof/>
+                <w:webHidden/>
+              </w:rPr>
+              <w:fldChar w:fldCharType="separate"/>
+            </w:r>
+            <w:r>
+              <w:rPr>
+                <w:noProof/>
+                <w:webHidden/>
+              </w:rPr>
+              <w:t>1</w:t>
+            </w:r>
+            <w:r>
+              <w:rPr>
+                <w:noProof/>
+                <w:webHidden/>
+              </w:rPr>
+              <w:fldChar w:fldCharType="end"/>
+            </w:r>
+          </w:hyperlink>
+        </w:p>
+        <w:p>
+          <w:pPr>
+            <w:pStyle w:val="TDC2"/>
+            <w:tabs>
+              <w:tab w:val="right" w:leader="dot" w:pos="8494"/>
+            </w:tabs>
+            <w:rPr>
+              <w:noProof/>
+            </w:rPr>
+          </w:pPr>
+          <w:hyperlink w:anchor="_Toc113716778" w:history="1">
+            <w:r>
+              <w:rPr>
+                <w:rStyle w:val="Hipervnculo"/>
+                <w:noProof/>
+              </w:rPr>
+              <w:t>Pantalla de inicio.</w:t>
+            </w:r>
+            <w:r>
+              <w:rPr>
+                <w:noProof/>
+                <w:webHidden/>
+              </w:rPr>
+              <w:tab/>
+            </w:r>
+            <w:r>
+              <w:rPr>
+                <w:noProof/>
+                <w:webHidden/>
+              </w:rPr>
+              <w:fldChar w:fldCharType="begin"/>
+            </w:r>
+            <w:r>
+              <w:rPr>
+                <w:noProof/>
+                <w:webHidden/>
+              </w:rPr>
+              <w:instrText xml:space="preserve"> PAGEREF _Toc113716778 \h </w:instrText>
+            </w:r>
+            <w:r>
+              <w:rPr>
+                <w:noProof/>
+                <w:webHidden/>
+              </w:rPr>
+            </w:r>
+            <w:r>
+              <w:rPr>
+                <w:noProof/>
+                <w:webHidden/>
+              </w:rPr>
+              <w:fldChar w:fldCharType="separate"/>
+            </w:r>
+            <w:r>
+              <w:rPr>
+                <w:noProof/>
+                <w:webHidden/>
+              </w:rPr>
+              <w:t>1</w:t>
+            </w:r>
+            <w:r>
+              <w:rPr>
+                <w:noProof/>
+                <w:webHidden/>
+              </w:rPr>
+              <w:fldChar w:fldCharType="end"/>
+            </w:r>
+          </w:hyperlink>
+        </w:p>
+        <w:p>
+          <w:pPr>
+            <w:pStyle w:val="TDC2"/>
+            <w:tabs>
+              <w:tab w:val="right" w:leader="dot" w:pos="8494"/>
+            </w:tabs>
+            <w:rPr>
+              <w:noProof/>
+            </w:rPr>
+          </w:pPr>
+          <w:hyperlink w:anchor="_Toc113716779" w:history="1">
+            <w:r>
+              <w:rPr>
+                <w:rStyle w:val="Hipervnculo"/>
+                <w:noProof/>
+              </w:rPr>
+              <w:t>Funcionalidades comunes de todos los módulos</w:t>
+            </w:r>
+            <w:r>
+              <w:rPr>
+                <w:noProof/>
+                <w:webHidden/>
+              </w:rPr>
+              <w:tab/>
+            </w:r>
+            <w:r>
+              <w:rPr>
+                <w:noProof/>
+                <w:webHidden/>
+              </w:rPr>
+              <w:fldChar w:fldCharType="begin"/>
+            </w:r>
+            <w:r>
+              <w:rPr>
+                <w:noProof/>
+                <w:webHidden/>
+              </w:rPr>
+              <w:instrText xml:space="preserve"> PAGEREF _Toc113716779 \h </w:instrText>
+            </w:r>
+            <w:r>
+              <w:rPr>
+                <w:noProof/>
+                <w:webHidden/>
+              </w:rPr>
+            </w:r>
+            <w:r>
+              <w:rPr>
+                <w:noProof/>
+                <w:webHidden/>
+              </w:rPr>
+              <w:fldChar w:fldCharType="separate"/>
+            </w:r>
+            <w:r>
+              <w:rPr>
+                <w:noProof/>
+                <w:webHidden/>
+              </w:rPr>
+              <w:t>1</w:t>
+            </w:r>
+            <w:r>
+              <w:rPr>
+                <w:noProof/>
+                <w:webHidden/>
+              </w:rPr>
+              <w:fldChar w:fldCharType="end"/>
+            </w:r>
+          </w:hyperlink>
+        </w:p>
+        <w:p>
+          <w:pPr>
+            <w:pStyle w:val="TDC2"/>
+            <w:tabs>
+              <w:tab w:val="right" w:leader="dot" w:pos="8494"/>
+            </w:tabs>
+            <w:rPr>
+              <w:noProof/>
+            </w:rPr>
+          </w:pPr>
+          <w:hyperlink w:anchor="_Toc113716780" w:history="1">
+            <w:r>
+              <w:rPr>
+                <w:rStyle w:val="Hipervnculo"/>
+                <w:noProof/>
+              </w:rPr>
+              <w:t>Enterprise Modulo</w:t>
+            </w:r>
+            <w:r>
+              <w:rPr>
+                <w:noProof/>
+                <w:webHidden/>
+              </w:rPr>
+              <w:tab/>
+            </w:r>
+            <w:r>
+              <w:rPr>
+                <w:noProof/>
+                <w:webHidden/>
+              </w:rPr>
+              <w:fldChar w:fldCharType="begin"/>
+            </w:r>
+            <w:r>
+              <w:rPr>
+                <w:noProof/>
+                <w:webHidden/>
+              </w:rPr>
+              <w:instrText xml:space="preserve"> PAGEREF _Toc113716780 \h </w:instrText>
+            </w:r>
+            <w:r>
+              <w:rPr>
+                <w:noProof/>
+                <w:webHidden/>
+              </w:rPr>
+            </w:r>
+            <w:r>
+              <w:rPr>
+                <w:noProof/>
+                <w:webHidden/>
+              </w:rPr>
+              <w:fldChar w:fldCharType="separate"/>
+            </w:r>
+            <w:r>
+              <w:rPr>
+                <w:noProof/>
+                <w:webHidden/>
+              </w:rPr>
+              <w:t>2</w:t>
+            </w:r>
+            <w:r>
+              <w:rPr>
+                <w:noProof/>
+                <w:webHidden/>
+              </w:rPr>
+              <w:fldChar w:fldCharType="end"/>
+            </w:r>
+          </w:hyperlink>
+        </w:p>
+        <w:p>
+          <w:pPr>
+            <w:pStyle w:val="TDC3"/>
+            <w:tabs>
+              <w:tab w:val="right" w:leader="dot" w:pos="8494"/>
+            </w:tabs>
+            <w:rPr>
+              <w:noProof/>
+            </w:rPr>
+          </w:pPr>
+          <w:hyperlink w:anchor="_Toc113716781" w:history="1">
+            <w:r>
+              <w:rPr>
+                <w:rStyle w:val="Hipervnculo"/>
+                <w:noProof/>
+              </w:rPr>
+              <w:t>Crear</w:t>
+            </w:r>
+            <w:r>
+              <w:rPr>
+                <w:noProof/>
+                <w:webHidden/>
+              </w:rPr>
+              <w:tab/>
+            </w:r>
+            <w:r>
+              <w:rPr>
+                <w:noProof/>
+                <w:webHidden/>
+              </w:rPr>
+              <w:fldChar w:fldCharType="begin"/>
+            </w:r>
+            <w:r>
+              <w:rPr>
+                <w:noProof/>
+                <w:webHidden/>
+              </w:rPr>
+              <w:instrText xml:space="preserve"> PAGEREF _Toc113716781 \h </w:instrText>
+            </w:r>
+            <w:r>
+              <w:rPr>
+                <w:noProof/>
+                <w:webHidden/>
+              </w:rPr>
+            </w:r>
+            <w:r>
+              <w:rPr>
+                <w:noProof/>
+                <w:webHidden/>
+              </w:rPr>
+              <w:fldChar w:fldCharType="separate"/>
+            </w:r>
+            <w:r>
+              <w:rPr>
+                <w:noProof/>
+                <w:webHidden/>
+              </w:rPr>
+              <w:t>2</w:t>
+            </w:r>
+            <w:r>
+              <w:rPr>
+                <w:noProof/>
+                <w:webHidden/>
+              </w:rPr>
+              <w:fldChar w:fldCharType="end"/>
+            </w:r>
+          </w:hyperlink>
+        </w:p>
+        <w:p>
+          <w:pPr>
+            <w:pStyle w:val="TDC3"/>
+            <w:tabs>
+              <w:tab w:val="right" w:leader="dot" w:pos="8494"/>
+            </w:tabs>
+            <w:rPr>
+              <w:noProof/>
+            </w:rPr>
+          </w:pPr>
+          <w:hyperlink w:anchor="_Toc113716782" w:history="1">
+            <w:r>
+              <w:rPr>
+                <w:rStyle w:val="Hipervnculo"/>
+                <w:noProof/>
+              </w:rPr>
+              <w:t>Lista</w:t>
+            </w:r>
+            <w:r>
+              <w:rPr>
+                <w:noProof/>
+                <w:webHidden/>
+              </w:rPr>
+              <w:tab/>
+            </w:r>
+            <w:r>
+              <w:rPr>
+                <w:noProof/>
+                <w:webHidden/>
+              </w:rPr>
+              <w:fldChar w:fldCharType="begin"/>
+            </w:r>
+            <w:r>
+              <w:rPr>
+                <w:noProof/>
+                <w:webHidden/>
+              </w:rPr>
+              <w:instrText xml:space="preserve"> PAGEREF _Toc113716782 \h </w:instrText>
+            </w:r>
+            <w:r>
+              <w:rPr>
+                <w:noProof/>
+                <w:webHidden/>
+              </w:rPr>
+            </w:r>
+            <w:r>
+              <w:rPr>
+                <w:noProof/>
+                <w:webHidden/>
+              </w:rPr>
+              <w:fldChar w:fldCharType="separate"/>
+            </w:r>
+            <w:r>
+              <w:rPr>
+                <w:noProof/>
+                <w:webHidden/>
+              </w:rPr>
+              <w:t>3</w:t>
+            </w:r>
+            <w:r>
+              <w:rPr>
+                <w:noProof/>
+                <w:webHidden/>
+              </w:rPr>
+              <w:fldChar w:fldCharType="end"/>
+            </w:r>
+          </w:hyperlink>
+        </w:p>
+        <w:p>
+          <w:pPr>
+            <w:pStyle w:val="TDC3"/>
+            <w:tabs>
+              <w:tab w:val="right" w:leader="dot" w:pos="8494"/>
+            </w:tabs>
+            <w:rPr>
+              <w:noProof/>
+            </w:rPr>
+          </w:pPr>
+          <w:hyperlink w:anchor="_Toc113716783" w:history="1">
+            <w:r>
+              <w:rPr>
+                <w:rStyle w:val="Hipervnculo"/>
+                <w:noProof/>
+              </w:rPr>
+              <w:t>Detalle</w:t>
+            </w:r>
+            <w:r>
+              <w:rPr>
+                <w:noProof/>
+                <w:webHidden/>
+              </w:rPr>
+              <w:tab/>
+            </w:r>
+            <w:r>
+              <w:rPr>
+                <w:noProof/>
+                <w:webHidden/>
+              </w:rPr>
+              <w:fldChar w:fldCharType="begin"/>
+            </w:r>
+            <w:r>
+              <w:rPr>
+                <w:noProof/>
+                <w:webHidden/>
+              </w:rPr>
+              <w:instrText xml:space="preserve"> PAGEREF _Toc113716783 \h </w:instrText>
+            </w:r>
+            <w:r>
+              <w:rPr>
+                <w:noProof/>
+                <w:webHidden/>
+              </w:rPr>
+            </w:r>
+            <w:r>
+              <w:rPr>
+                <w:noProof/>
+                <w:webHidden/>
+              </w:rPr>
+              <w:fldChar w:fldCharType="separate"/>
+            </w:r>
+            <w:r>
+              <w:rPr>
+                <w:noProof/>
+                <w:webHidden/>
+              </w:rPr>
+              <w:t>4</w:t>
+            </w:r>
+            <w:r>
+              <w:rPr>
+                <w:noProof/>
+                <w:webHidden/>
+              </w:rPr>
+              <w:fldChar w:fldCharType="end"/>
+            </w:r>
+          </w:hyperlink>
+        </w:p>
+        <w:p>
+          <w:pPr>
+            <w:pStyle w:val="TDC3"/>
+            <w:tabs>
+              <w:tab w:val="right" w:leader="dot" w:pos="8494"/>
+            </w:tabs>
+            <w:rPr>
+              <w:noProof/>
+            </w:rPr>
+          </w:pPr>
+          <w:hyperlink w:anchor="_Toc113716784" w:history="1">
+            <w:r>
+              <w:rPr>
+                <w:rStyle w:val="Hipervnculo"/>
+                <w:noProof/>
+              </w:rPr>
+              <w:t>Editar</w:t>
+            </w:r>
+            <w:r>
+              <w:rPr>
+                <w:noProof/>
+                <w:webHidden/>
+              </w:rPr>
+              <w:tab/>
+            </w:r>
+            <w:r>
+              <w:rPr>
+                <w:noProof/>
+                <w:webHidden/>
+              </w:rPr>
+              <w:fldChar w:fldCharType="begin"/>
+            </w:r>
+            <w:r>
+              <w:rPr>
+                <w:noProof/>
+                <w:webHidden/>
+              </w:rPr>
+              <w:instrText xml:space="preserve"> PAGEREF _Toc113716784 \h </w:instrText>
+            </w:r>
+            <w:r>
+              <w:rPr>
+                <w:noProof/>
+                <w:webHidden/>
+              </w:rPr>
+            </w:r>
+            <w:r>
+              <w:rPr>
+                <w:noProof/>
+                <w:webHidden/>
+              </w:rPr>
+              <w:fldChar w:fldCharType="separate"/>
+            </w:r>
+            <w:r>
+              <w:rPr>
+                <w:noProof/>
+                <w:webHidden/>
+              </w:rPr>
+              <w:t>4</w:t>
+            </w:r>
+            <w:r>
+              <w:rPr>
+                <w:noProof/>
+                <w:webHidden/>
+              </w:rPr>
+              <w:fldChar w:fldCharType="end"/>
+            </w:r>
+          </w:hyperlink>
+        </w:p>
+        <w:p>
+          <w:pPr>
+            <w:pStyle w:val="TDC3"/>
+            <w:tabs>
+              <w:tab w:val="right" w:leader="dot" w:pos="8494"/>
+            </w:tabs>
+            <w:rPr>
+              <w:noProof/>
+            </w:rPr>
+          </w:pPr>
+          <w:hyperlink w:anchor="_Toc113716785" w:history="1">
+            <w:r>
+              <w:rPr>
+                <w:rStyle w:val="Hipervnculo"/>
+                <w:noProof/>
+              </w:rPr>
+              <w:t>Eliminar</w:t>
+            </w:r>
+            <w:r>
+              <w:rPr>
+                <w:noProof/>
+                <w:webHidden/>
+              </w:rPr>
+              <w:tab/>
+            </w:r>
+            <w:r>
+              <w:rPr>
+                <w:noProof/>
+                <w:webHidden/>
+              </w:rPr>
+              <w:fldChar w:fldCharType="begin"/>
+            </w:r>
+            <w:r>
+              <w:rPr>
+                <w:noProof/>
+                <w:webHidden/>
+              </w:rPr>
+              <w:instrText xml:space="preserve"> PAGEREF _Toc113716785 \h </w:instrText>
+            </w:r>
+            <w:r>
+              <w:rPr>
+                <w:noProof/>
+                <w:webHidden/>
+              </w:rPr>
+            </w:r>
+            <w:r>
+              <w:rPr>
+                <w:noProof/>
+                <w:webHidden/>
+              </w:rPr>
+              <w:fldChar w:fldCharType="separate"/>
+            </w:r>
+            <w:r>
+              <w:rPr>
+                <w:noProof/>
+                <w:webHidden/>
+              </w:rPr>
+              <w:t>5</w:t>
+            </w:r>
+            <w:r>
+              <w:rPr>
+                <w:noProof/>
+                <w:webHidden/>
+              </w:rPr>
+              <w:fldChar w:fldCharType="end"/>
+            </w:r>
+          </w:hyperlink>
+        </w:p>
+        <w:p>
+          <w:pPr>
+            <w:pStyle w:val="TDC2"/>
+            <w:tabs>
+              <w:tab w:val="right" w:leader="dot" w:pos="8494"/>
+            </w:tabs>
+            <w:rPr>
+              <w:noProof/>
+            </w:rPr>
+          </w:pPr>
+          <w:hyperlink w:anchor="_Toc113716786" w:history="1">
+            <w:r>
+              <w:rPr>
+                <w:rStyle w:val="Hipervnculo"/>
+                <w:noProof/>
+              </w:rPr>
+              <w:t>Department Modulo</w:t>
+            </w:r>
+            <w:r>
+              <w:rPr>
+                <w:noProof/>
+                <w:webHidden/>
+              </w:rPr>
+              <w:tab/>
+            </w:r>
+            <w:r>
+              <w:rPr>
+                <w:noProof/>
+                <w:webHidden/>
+              </w:rPr>
+              <w:fldChar w:fldCharType="begin"/>
+            </w:r>
+            <w:r>
+              <w:rPr>
+                <w:noProof/>
+                <w:webHidden/>
+              </w:rPr>
+              <w:instrText xml:space="preserve"> PAGEREF _Toc113716786 \h </w:instrText>
+            </w:r>
+            <w:r>
+              <w:rPr>
+                <w:noProof/>
+                <w:webHidden/>
+              </w:rPr>
+            </w:r>
+            <w:r>
+              <w:rPr>
+                <w:noProof/>
+                <w:webHidden/>
+              </w:rPr>
+              <w:fldChar w:fldCharType="separate"/>
+            </w:r>
+            <w:r>
+              <w:rPr>
+                <w:noProof/>
+                <w:webHidden/>
+              </w:rPr>
+              <w:t>6</w:t>
+            </w:r>
+            <w:r>
+              <w:rPr>
+                <w:noProof/>
+                <w:webHidden/>
+              </w:rPr>
+              <w:fldChar w:fldCharType="end"/>
+            </w:r>
+          </w:hyperlink>
+        </w:p>
+        <w:p>
+          <w:pPr>
+            <w:pStyle w:val="TDC3"/>
+            <w:tabs>
+              <w:tab w:val="right" w:leader="dot" w:pos="8494"/>
+            </w:tabs>
+            <w:rPr>
+              <w:noProof/>
+            </w:rPr>
+          </w:pPr>
+          <w:hyperlink w:anchor="_Toc113716787" w:history="1">
+            <w:r>
+              <w:rPr>
+                <w:rStyle w:val="Hipervnculo"/>
+                <w:noProof/>
+              </w:rPr>
+              <w:t>Crear</w:t>
+            </w:r>
+            <w:r>
+              <w:rPr>
+                <w:noProof/>
+                <w:webHidden/>
+              </w:rPr>
+              <w:tab/>
+            </w:r>
+            <w:r>
+              <w:rPr>
+                <w:noProof/>
+                <w:webHidden/>
+              </w:rPr>
+              <w:fldChar w:fldCharType="begin"/>
+            </w:r>
+            <w:r>
+              <w:rPr>
+                <w:noProof/>
+                <w:webHidden/>
+              </w:rPr>
+              <w:instrText xml:space="preserve"> PAGEREF _Toc113716787 \h </w:instrText>
+            </w:r>
+            <w:r>
+              <w:rPr>
+                <w:noProof/>
+                <w:webHidden/>
+              </w:rPr>
+            </w:r>
+            <w:r>
+              <w:rPr>
+                <w:noProof/>
+                <w:webHidden/>
+              </w:rPr>
+              <w:fldChar w:fldCharType="separate"/>
+            </w:r>
+            <w:r>
+              <w:rPr>
+                <w:noProof/>
+                <w:webHidden/>
+              </w:rPr>
+              <w:t>6</w:t>
+            </w:r>
+            <w:r>
+              <w:rPr>
+                <w:noProof/>
+                <w:webHidden/>
+              </w:rPr>
+              <w:fldChar w:fldCharType="end"/>
+            </w:r>
+          </w:hyperlink>
+        </w:p>
+        <w:p>
+          <w:pPr>
+            <w:pStyle w:val="TDC3"/>
+            <w:tabs>
+              <w:tab w:val="right" w:leader="dot" w:pos="8494"/>
+            </w:tabs>
+            <w:rPr>
+              <w:noProof/>
+            </w:rPr>
+          </w:pPr>
+          <w:hyperlink w:anchor="_Toc113716788" w:history="1">
+            <w:r>
+              <w:rPr>
+                <w:rStyle w:val="Hipervnculo"/>
+                <w:noProof/>
+              </w:rPr>
+              <w:t>Lista</w:t>
+            </w:r>
+            <w:r>
+              <w:rPr>
+                <w:noProof/>
+                <w:webHidden/>
+              </w:rPr>
+              <w:tab/>
+            </w:r>
+            <w:r>
+              <w:rPr>
+                <w:noProof/>
+                <w:webHidden/>
+              </w:rPr>
+              <w:fldChar w:fldCharType="begin"/>
+            </w:r>
+            <w:r>
+              <w:rPr>
+                <w:noProof/>
+                <w:webHidden/>
+              </w:rPr>
+              <w:instrText xml:space="preserve"> PAGEREF _Toc113716788 \h </w:instrText>
+            </w:r>
+            <w:r>
+              <w:rPr>
+                <w:noProof/>
+                <w:webHidden/>
+              </w:rPr>
+            </w:r>
+            <w:r>
+              <w:rPr>
+                <w:noProof/>
+                <w:webHidden/>
+              </w:rPr>
+              <w:fldChar w:fldCharType="separate"/>
+            </w:r>
+            <w:r>
+              <w:rPr>
+                <w:noProof/>
+                <w:webHidden/>
+              </w:rPr>
+              <w:t>7</w:t>
+            </w:r>
+            <w:r>
+              <w:rPr>
+                <w:noProof/>
+                <w:webHidden/>
+              </w:rPr>
+              <w:fldChar w:fldCharType="end"/>
+            </w:r>
+          </w:hyperlink>
+        </w:p>
+        <w:p>
+          <w:pPr>
+            <w:pStyle w:val="TDC3"/>
+            <w:tabs>
+              <w:tab w:val="right" w:leader="dot" w:pos="8494"/>
+            </w:tabs>
+            <w:rPr>
+              <w:noProof/>
+            </w:rPr>
+          </w:pPr>
+          <w:hyperlink w:anchor="_Toc113716789" w:history="1">
+            <w:r>
+              <w:rPr>
+                <w:rStyle w:val="Hipervnculo"/>
+                <w:noProof/>
+              </w:rPr>
+              <w:t>Detalle</w:t>
+            </w:r>
+            <w:r>
+              <w:rPr>
+                <w:noProof/>
+                <w:webHidden/>
+              </w:rPr>
+              <w:tab/>
+            </w:r>
+            <w:r>
+              <w:rPr>
+                <w:noProof/>
+                <w:webHidden/>
+              </w:rPr>
+              <w:fldChar w:fldCharType="begin"/>
+            </w:r>
+            <w:r>
+              <w:rPr>
+                <w:noProof/>
+                <w:webHidden/>
+              </w:rPr>
+              <w:instrText xml:space="preserve"> PAGEREF _Toc113716789 \h </w:instrText>
+            </w:r>
+            <w:r>
+              <w:rPr>
+                <w:noProof/>
+                <w:webHidden/>
+              </w:rPr>
+            </w:r>
+            <w:r>
+              <w:rPr>
+                <w:noProof/>
+                <w:webHidden/>
+              </w:rPr>
+              <w:fldChar w:fldCharType="separate"/>
+            </w:r>
+            <w:r>
+              <w:rPr>
+                <w:noProof/>
+                <w:webHidden/>
+              </w:rPr>
+              <w:t>8</w:t>
+            </w:r>
+            <w:r>
+              <w:rPr>
+                <w:noProof/>
+                <w:webHidden/>
+              </w:rPr>
+              <w:fldChar w:fldCharType="end"/>
+            </w:r>
+          </w:hyperlink>
+        </w:p>
+        <w:p>
+          <w:pPr>
+            <w:pStyle w:val="TDC3"/>
+            <w:tabs>
+              <w:tab w:val="right" w:leader="dot" w:pos="8494"/>
+            </w:tabs>
+            <w:rPr>
+              <w:noProof/>
+            </w:rPr>
+          </w:pPr>
+          <w:hyperlink w:anchor="_Toc113716790" w:history="1">
+            <w:r>
+              <w:rPr>
+                <w:rStyle w:val="Hipervnculo"/>
+                <w:noProof/>
+              </w:rPr>
+              <w:t>Editar</w:t>
+            </w:r>
+            <w:r>
+              <w:rPr>
+                <w:noProof/>
+                <w:webHidden/>
+              </w:rPr>
+              <w:tab/>
+            </w:r>
+            <w:r>
+              <w:rPr>
+                <w:noProof/>
+                <w:webHidden/>
+              </w:rPr>
+              <w:fldChar w:fldCharType="begin"/>
+            </w:r>
+            <w:r>
+              <w:rPr>
+                <w:noProof/>
+                <w:webHidden/>
+              </w:rPr>
+              <w:instrText xml:space="preserve"> PAGEREF _Toc113716790 \h </w:instrText>
+            </w:r>
+            <w:r>
+              <w:rPr>
+                <w:noProof/>
+                <w:webHidden/>
+              </w:rPr>
+            </w:r>
+            <w:r>
+              <w:rPr>
+                <w:noProof/>
+                <w:webHidden/>
+              </w:rPr>
+              <w:fldChar w:fldCharType="separate"/>
+            </w:r>
+            <w:r>
+              <w:rPr>
+                <w:noProof/>
+                <w:webHidden/>
+              </w:rPr>
+              <w:t>9</w:t>
+            </w:r>
+            <w:r>
+              <w:rPr>
+                <w:noProof/>
+                <w:webHidden/>
+              </w:rPr>
+              <w:fldChar w:fldCharType="end"/>
+            </w:r>
+          </w:hyperlink>
+        </w:p>
+        <w:p>
+          <w:pPr>
+            <w:pStyle w:val="TDC3"/>
+            <w:tabs>
+              <w:tab w:val="right" w:leader="dot" w:pos="8494"/>
+            </w:tabs>
+            <w:rPr>
+              <w:noProof/>
+            </w:rPr>
+          </w:pPr>
+          <w:hyperlink w:anchor="_Toc113716791" w:history="1">
+            <w:r>
+              <w:rPr>
+                <w:rStyle w:val="Hipervnculo"/>
+                <w:noProof/>
+              </w:rPr>
+              <w:t>Eliminar</w:t>
+            </w:r>
+            <w:r>
+              <w:rPr>
+                <w:noProof/>
+                <w:webHidden/>
+              </w:rPr>
+              <w:tab/>
+            </w:r>
+            <w:r>
+              <w:rPr>
+                <w:noProof/>
+                <w:webHidden/>
+              </w:rPr>
+              <w:fldChar w:fldCharType="begin"/>
+            </w:r>
+            <w:r>
+              <w:rPr>
+                <w:noProof/>
+                <w:webHidden/>
+              </w:rPr>
+              <w:instrText xml:space="preserve"> PAGEREF _Toc113716791 \h </w:instrText>
+            </w:r>
+            <w:r>
+              <w:rPr>
+                <w:noProof/>
+                <w:webHidden/>
+              </w:rPr>
+            </w:r>
+            <w:r>
+              <w:rPr>
+                <w:noProof/>
+                <w:webHidden/>
+              </w:rPr>
+              <w:fldChar w:fldCharType="separate"/>
+            </w:r>
+            <w:r>
+              <w:rPr>
+                <w:noProof/>
+                <w:webHidden/>
+              </w:rPr>
+              <w:t>9</w:t>
+            </w:r>
+            <w:r>
+              <w:rPr>
+                <w:noProof/>
+                <w:webHidden/>
+              </w:rPr>
+              <w:fldChar w:fldCharType="end"/>
+            </w:r>
+          </w:hyperlink>
+        </w:p>
+        <w:p>
+          <w:pPr>
+            <w:pStyle w:val="TDC2"/>
+            <w:tabs>
+              <w:tab w:val="right" w:leader="dot" w:pos="8494"/>
+            </w:tabs>
+            <w:rPr>
+              <w:noProof/>
+            </w:rPr>
+          </w:pPr>
+          <w:hyperlink w:anchor="_Toc113716792" w:history="1">
+            <w:r>
+              <w:rPr>
+                <w:rStyle w:val="Hipervnculo"/>
+                <w:noProof/>
+              </w:rPr>
+              <w:t>Employee Modulo</w:t>
+            </w:r>
+            <w:r>
+              <w:rPr>
+                <w:noProof/>
+                <w:webHidden/>
+              </w:rPr>
+              <w:tab/>
+            </w:r>
+            <w:r>
+              <w:rPr>
+                <w:noProof/>
+                <w:webHidden/>
+              </w:rPr>
+              <w:fldChar w:fldCharType="begin"/>
+            </w:r>
+            <w:r>
+              <w:rPr>
+                <w:noProof/>
+                <w:webHidden/>
+              </w:rPr>
+              <w:instrText xml:space="preserve"> PAGEREF _Toc113716792 \h </w:instrText>
+            </w:r>
+            <w:r>
+              <w:rPr>
+                <w:noProof/>
+                <w:webHidden/>
+              </w:rPr>
+            </w:r>
+            <w:r>
+              <w:rPr>
+                <w:noProof/>
+                <w:webHidden/>
+              </w:rPr>
+              <w:fldChar w:fldCharType="separate"/>
+            </w:r>
+            <w:r>
+              <w:rPr>
+                <w:noProof/>
+                <w:webHidden/>
+              </w:rPr>
+              <w:t>11</w:t>
+            </w:r>
+            <w:r>
+              <w:rPr>
+                <w:noProof/>
+                <w:webHidden/>
+              </w:rPr>
+              <w:fldChar w:fldCharType="end"/>
+            </w:r>
+          </w:hyperlink>
+        </w:p>
+        <w:p>
+          <w:pPr>
+            <w:pStyle w:val="TDC3"/>
+            <w:tabs>
+              <w:tab w:val="right" w:leader="dot" w:pos="8494"/>
+            </w:tabs>
+            <w:rPr>
+              <w:noProof/>
+            </w:rPr>
+          </w:pPr>
+          <w:hyperlink w:anchor="_Toc113716793" w:history="1">
+            <w:r>
+              <w:rPr>
+                <w:rStyle w:val="Hipervnculo"/>
+                <w:noProof/>
+              </w:rPr>
+              <w:t>Crear</w:t>
+            </w:r>
+            <w:r>
+              <w:rPr>
+                <w:noProof/>
+                <w:webHidden/>
+              </w:rPr>
+              <w:tab/>
+            </w:r>
+            <w:r>
+              <w:rPr>
+                <w:noProof/>
+                <w:webHidden/>
+              </w:rPr>
+              <w:fldChar w:fldCharType="begin"/>
+            </w:r>
+            <w:r>
+              <w:rPr>
+                <w:noProof/>
+                <w:webHidden/>
+              </w:rPr>
+              <w:instrText xml:space="preserve"> PAGEREF _Toc113716793 \h </w:instrText>
+            </w:r>
+            <w:r>
+              <w:rPr>
+                <w:noProof/>
+                <w:webHidden/>
+              </w:rPr>
+            </w:r>
+            <w:r>
+              <w:rPr>
+                <w:noProof/>
+                <w:webHidden/>
+              </w:rPr>
+              <w:fldChar w:fldCharType="separate"/>
+            </w:r>
+            <w:r>
+              <w:rPr>
+                <w:noProof/>
+                <w:webHidden/>
+              </w:rPr>
+              <w:t>11</w:t>
+            </w:r>
+            <w:r>
+              <w:rPr>
+                <w:noProof/>
+                <w:webHidden/>
+              </w:rPr>
+              <w:fldChar w:fldCharType="end"/>
+            </w:r>
+          </w:hyperlink>
+        </w:p>
+        <w:p>
+          <w:pPr>
+            <w:pStyle w:val="TDC3"/>
+            <w:tabs>
+              <w:tab w:val="right" w:leader="dot" w:pos="8494"/>
+            </w:tabs>
+            <w:rPr>
+              <w:noProof/>
+            </w:rPr>
+          </w:pPr>
+          <w:hyperlink w:anchor="_Toc113716794" w:history="1">
+            <w:r>
+              <w:rPr>
+                <w:rStyle w:val="Hipervnculo"/>
+                <w:noProof/>
+              </w:rPr>
+              <w:t>Lista</w:t>
+            </w:r>
+            <w:r>
+              <w:rPr>
+                <w:noProof/>
+                <w:webHidden/>
+              </w:rPr>
+              <w:tab/>
+            </w:r>
+            <w:r>
+              <w:rPr>
+                <w:noProof/>
+                <w:webHidden/>
+              </w:rPr>
+              <w:fldChar w:fldCharType="begin"/>
+            </w:r>
+            <w:r>
+              <w:rPr>
+                <w:noProof/>
+                <w:webHidden/>
+              </w:rPr>
+              <w:instrText xml:space="preserve"> PAGEREF _Toc113716794 \h </w:instrText>
+            </w:r>
+            <w:r>
+              <w:rPr>
+                <w:noProof/>
+                <w:webHidden/>
+              </w:rPr>
+            </w:r>
+            <w:r>
+              <w:rPr>
+                <w:noProof/>
+                <w:webHidden/>
+              </w:rPr>
+              <w:fldChar w:fldCharType="separate"/>
+            </w:r>
+            <w:r>
+              <w:rPr>
+                <w:noProof/>
+                <w:webHidden/>
+              </w:rPr>
+              <w:t>11</w:t>
+            </w:r>
+            <w:r>
+              <w:rPr>
+                <w:noProof/>
+                <w:webHidden/>
+              </w:rPr>
+              <w:fldChar w:fldCharType="end"/>
+            </w:r>
+          </w:hyperlink>
+        </w:p>
+        <w:p>
+          <w:pPr>
+            <w:pStyle w:val="TDC3"/>
+            <w:tabs>
+              <w:tab w:val="right" w:leader="dot" w:pos="8494"/>
+            </w:tabs>
+            <w:rPr>
+              <w:noProof/>
+            </w:rPr>
+          </w:pPr>
+          <w:hyperlink w:anchor="_Toc113716795" w:history="1">
+            <w:r>
+              <w:rPr>
+                <w:rStyle w:val="Hipervnculo"/>
+                <w:noProof/>
+              </w:rPr>
+              <w:t>Detalle</w:t>
+            </w:r>
+            <w:r>
+              <w:rPr>
+                <w:noProof/>
+                <w:webHidden/>
+              </w:rPr>
+              <w:tab/>
+            </w:r>
+            <w:r>
+              <w:rPr>
+                <w:noProof/>
+                <w:webHidden/>
+              </w:rPr>
+              <w:fldChar w:fldCharType="begin"/>
+            </w:r>
+            <w:r>
+              <w:rPr>
+                <w:noProof/>
+                <w:webHidden/>
+              </w:rPr>
+              <w:instrText xml:space="preserve"> PAGEREF _Toc113716795 \h </w:instrText>
+            </w:r>
+            <w:r>
+              <w:rPr>
+                <w:noProof/>
+                <w:webHidden/>
+              </w:rPr>
+            </w:r>
+            <w:r>
+              <w:rPr>
+                <w:noProof/>
+                <w:webHidden/>
+              </w:rPr>
+              <w:fldChar w:fldCharType="separate"/>
+            </w:r>
+            <w:r>
+              <w:rPr>
+                <w:noProof/>
+                <w:webHidden/>
+              </w:rPr>
+              <w:t>11</w:t>
+            </w:r>
+            <w:r>
+              <w:rPr>
+                <w:noProof/>
+                <w:webHidden/>
+              </w:rPr>
+              <w:fldChar w:fldCharType="end"/>
+            </w:r>
+          </w:hyperlink>
+        </w:p>
+        <w:p>
+          <w:pPr>
+            <w:pStyle w:val="TDC3"/>
+            <w:tabs>
+              <w:tab w:val="right" w:leader="dot" w:pos="8494"/>
+            </w:tabs>
+            <w:rPr>
+              <w:noProof/>
+            </w:rPr>
+          </w:pPr>
+          <w:hyperlink w:anchor="_Toc113716796" w:history="1">
+            <w:r>
+              <w:rPr>
+                <w:rStyle w:val="Hipervnculo"/>
+                <w:noProof/>
+              </w:rPr>
+              <w:t>Editar</w:t>
+            </w:r>
+            <w:r>
+              <w:rPr>
+                <w:noProof/>
+                <w:webHidden/>
+              </w:rPr>
+              <w:tab/>
+            </w:r>
+            <w:r>
+              <w:rPr>
+                <w:noProof/>
+                <w:webHidden/>
+              </w:rPr>
+              <w:fldChar w:fldCharType="begin"/>
+            </w:r>
+            <w:r>
+              <w:rPr>
+                <w:noProof/>
+                <w:webHidden/>
+              </w:rPr>
+              <w:instrText xml:space="preserve"> PAGEREF _Toc113716796 \h </w:instrText>
+            </w:r>
+            <w:r>
+              <w:rPr>
+                <w:noProof/>
+                <w:webHidden/>
+              </w:rPr>
+            </w:r>
+            <w:r>
+              <w:rPr>
+                <w:noProof/>
+                <w:webHidden/>
+              </w:rPr>
+              <w:fldChar w:fldCharType="separate"/>
+            </w:r>
+            <w:r>
+              <w:rPr>
+                <w:noProof/>
+                <w:webHidden/>
+              </w:rPr>
+              <w:t>12</w:t>
+            </w:r>
+            <w:r>
+              <w:rPr>
+                <w:noProof/>
+                <w:webHidden/>
+              </w:rPr>
+              <w:fldChar w:fldCharType="end"/>
+            </w:r>
+          </w:hyperlink>
+        </w:p>
+        <w:p>
+          <w:pPr>
+            <w:pStyle w:val="TDC3"/>
+            <w:tabs>
+              <w:tab w:val="right" w:leader="dot" w:pos="8494"/>
+            </w:tabs>
+            <w:rPr>
+              <w:noProof/>
+            </w:rPr>
+          </w:pPr>
+          <w:hyperlink w:anchor="_Toc113716797" w:history="1">
+            <w:r>
+              <w:rPr>
+                <w:rStyle w:val="Hipervnculo"/>
+                <w:noProof/>
+              </w:rPr>
+              <w:t>Eliminar</w:t>
+            </w:r>
+            <w:r>
+              <w:rPr>
+                <w:noProof/>
+                <w:webHidden/>
+              </w:rPr>
+              <w:tab/>
+            </w:r>
+            <w:r>
+              <w:rPr>
+                <w:noProof/>
+                <w:webHidden/>
+              </w:rPr>
+              <w:fldChar w:fldCharType="begin"/>
+            </w:r>
+            <w:r>
+              <w:rPr>
+                <w:noProof/>
+                <w:webHidden/>
+              </w:rPr>
+              <w:instrText xml:space="preserve"> PAGEREF _Toc113716797 \h </w:instrText>
+            </w:r>
+            <w:r>
+              <w:rPr>
+                <w:noProof/>
+                <w:webHidden/>
+              </w:rPr>
+            </w:r>
+            <w:r>
+              <w:rPr>
+                <w:noProof/>
+                <w:webHidden/>
+              </w:rPr>
+              <w:fldChar w:fldCharType="separate"/>
+            </w:r>
+            <w:r>
+              <w:rPr>
+                <w:noProof/>
+                <w:webHidden/>
+              </w:rPr>
+              <w:t>12</w:t>
+            </w:r>
+            <w:r>
+              <w:rPr>
+                <w:noProof/>
+                <w:webHidden/>
+              </w:rPr>
+              <w:fldChar w:fldCharType="end"/>
+            </w:r>
+          </w:hyperlink>
+        </w:p>
+        <w:p>
+          <w:r>
+            <w:rPr>
+              <w:b/>
+              <w:bCs/>
+            </w:rPr>
+            <w:fldChar w:fldCharType="end"/>
+          </w:r>
+        </w:p>
+      </w:sdtContent>
+    </w:sdt>
     <w:p>
       <w:pPr>
         <w:pStyle w:val="Ttulo1"/>
       </w:pPr>
+    </w:p>
+    <w:p>
+      <w:pPr>
+        <w:pStyle w:val="Ttulo1"/>
+      </w:pPr>
+    </w:p>
+    <w:p>
+      <w:pPr>
+        <w:pStyle w:val="Ttulo1"/>
+      </w:pPr>
+      <w:bookmarkStart w:id="0" w:name="_Toc113716777"/>
       <w:r>
         <w:t>Documento de evidencia de la aplicación.</w:t>
       </w:r>
+      <w:bookmarkEnd w:id="0"/>
     </w:p>
     <w:p/>
     <w:p>
       <w:pPr>
         <w:pStyle w:val="Ttulo2"/>
       </w:pPr>
+      <w:bookmarkStart w:id="1" w:name="_Toc113716778"/>
       <w:r>
         <w:t>Pantalla de inicio.</w:t>
       </w:r>
+      <w:bookmarkEnd w:id="1"/>
     </w:p>
     <w:p/>
     <w:p>
@@ -25,6 +1515,7 @@
         <w:rPr>
           <w:noProof/>
         </w:rPr>
+        <w:lastRenderedPageBreak/>
         <w:drawing>
           <wp:inline distT="0" distB="0" distL="0" distR="0" wp14:anchorId="4947AA20" wp14:editId="2AEE2A7C">
             <wp:extent cx="5400040" cy="2877820"/>
@@ -96,19 +1587,31 @@
       <w:pPr>
         <w:pStyle w:val="Ttulo2"/>
       </w:pPr>
+      <w:bookmarkStart w:id="2" w:name="_Toc113716779"/>
       <w:r>
         <w:t>Funcionalidades comunes de todos los módulos</w:t>
       </w:r>
-    </w:p>
-    <w:p/>
-    <w:p>
-      <w:r>
-        <w:t>Create: Permite crear un nuevo registro</w:t>
-      </w:r>
-    </w:p>
-    <w:p>
-      <w:r>
-        <w:t>Delete: Permite eliminar uno o varios registros de la lista</w:t>
+      <w:bookmarkEnd w:id="2"/>
+    </w:p>
+    <w:p/>
+    <w:p>
+      <w:proofErr w:type="spellStart"/>
+      <w:r>
+        <w:t>Create</w:t>
+      </w:r>
+      <w:proofErr w:type="spellEnd"/>
+      <w:r>
+        <w:t>: Permite crear un nuevo registro</w:t>
+      </w:r>
+    </w:p>
+    <w:p>
+      <w:proofErr w:type="spellStart"/>
+      <w:r>
+        <w:t>Delete</w:t>
+      </w:r>
+      <w:proofErr w:type="spellEnd"/>
+      <w:r>
+        <w:t>: Permite eliminar uno o varios registros de la lista</w:t>
       </w:r>
     </w:p>
     <w:p>
@@ -211,7 +1714,6 @@
         <w:rPr>
           <w:noProof/>
         </w:rPr>
-        <w:lastRenderedPageBreak/>
         <w:drawing>
           <wp:inline distT="0" distB="0" distL="0" distR="0" wp14:anchorId="6218F744" wp14:editId="4E4E554E">
             <wp:extent cx="361950" cy="304800"/>
@@ -334,6 +1836,7 @@
         <w:rPr>
           <w:noProof/>
         </w:rPr>
+        <w:lastRenderedPageBreak/>
         <w:drawing>
           <wp:inline distT="0" distB="0" distL="0" distR="0" wp14:anchorId="1C474C4A" wp14:editId="74F75533">
             <wp:extent cx="352425" cy="381000"/>
@@ -466,21 +1969,25 @@
       <w:pPr>
         <w:pStyle w:val="Ttulo2"/>
       </w:pPr>
+      <w:bookmarkStart w:id="3" w:name="_Toc113716780"/>
       <w:r>
         <w:t>Enterprise</w:t>
       </w:r>
       <w:r>
         <w:t xml:space="preserve"> Modulo</w:t>
       </w:r>
+      <w:bookmarkEnd w:id="3"/>
     </w:p>
     <w:p/>
     <w:p>
       <w:pPr>
         <w:pStyle w:val="Ttulo3"/>
       </w:pPr>
+      <w:bookmarkStart w:id="4" w:name="_Toc113716781"/>
       <w:r>
         <w:t>Crear</w:t>
       </w:r>
+      <w:bookmarkEnd w:id="4"/>
     </w:p>
     <w:p/>
     <w:p>
@@ -530,7 +2037,6 @@
         <w:rPr>
           <w:noProof/>
         </w:rPr>
-        <w:lastRenderedPageBreak/>
         <w:drawing>
           <wp:inline distT="0" distB="0" distL="0" distR="0" wp14:anchorId="3CF622FD" wp14:editId="1F1D9BD7">
             <wp:extent cx="5400040" cy="2548255"/>
@@ -572,9 +2078,12 @@
       <w:pPr>
         <w:pStyle w:val="Ttulo3"/>
       </w:pPr>
-      <w:r>
+      <w:bookmarkStart w:id="5" w:name="_Toc113716782"/>
+      <w:r>
+        <w:lastRenderedPageBreak/>
         <w:t>Lista</w:t>
       </w:r>
+      <w:bookmarkEnd w:id="5"/>
     </w:p>
     <w:p>
       <w:pPr>
@@ -689,7 +2198,6 @@
         <w:jc w:val="center"/>
       </w:pPr>
       <w:r>
-        <w:lastRenderedPageBreak/>
         <w:t xml:space="preserve">Figura </w:t>
       </w:r>
       <w:fldSimple w:instr=" SEQ Figura \* ARABIC ">
@@ -701,17 +2209,24 @@
         </w:r>
       </w:fldSimple>
       <w:r>
-        <w:t>: Lista de enterprise</w:t>
-      </w:r>
+        <w:t xml:space="preserve">: Lista de </w:t>
+      </w:r>
+      <w:proofErr w:type="spellStart"/>
+      <w:r>
+        <w:t>enterprise</w:t>
+      </w:r>
+      <w:proofErr w:type="spellEnd"/>
     </w:p>
     <w:p/>
     <w:p>
       <w:pPr>
         <w:pStyle w:val="Ttulo3"/>
       </w:pPr>
+      <w:bookmarkStart w:id="6" w:name="_Toc113716783"/>
       <w:r>
         <w:t>Detalle</w:t>
       </w:r>
+      <w:bookmarkEnd w:id="6"/>
     </w:p>
     <w:p/>
     <w:p>
@@ -719,6 +2234,7 @@
         <w:rPr>
           <w:noProof/>
         </w:rPr>
+        <w:lastRenderedPageBreak/>
         <w:drawing>
           <wp:inline distT="0" distB="0" distL="0" distR="0" wp14:anchorId="1E4A5E7F" wp14:editId="49024D4B">
             <wp:extent cx="5391150" cy="2609850"/>
@@ -793,11 +2309,16 @@
       <w:pPr>
         <w:pStyle w:val="Ttulo3"/>
       </w:pPr>
+      <w:bookmarkStart w:id="7" w:name="_Toc113716784"/>
       <w:r>
         <w:t>Editar</w:t>
       </w:r>
-    </w:p>
-    <w:p>
+      <w:bookmarkEnd w:id="7"/>
+    </w:p>
+    <w:p>
+      <w:pPr>
+        <w:pStyle w:val="Descripcin"/>
+      </w:pPr>
       <w:r>
         <w:rPr>
           <w:noProof/>
@@ -838,13 +2359,26 @@
           </wp:inline>
         </w:drawing>
       </w:r>
+      <w:r>
+        <w:t xml:space="preserve">Figura </w:t>
+      </w:r>
+      <w:fldSimple w:instr=" SEQ Figura \* ARABIC ">
+        <w:r>
+          <w:rPr>
+            <w:noProof/>
+          </w:rPr>
+          <w:t>6</w:t>
+        </w:r>
+      </w:fldSimple>
+      <w:r>
+        <w:t>: Editar compañía</w:t>
+      </w:r>
     </w:p>
     <w:p>
       <w:r>
         <w:rPr>
           <w:noProof/>
         </w:rPr>
-        <w:lastRenderedPageBreak/>
         <w:drawing>
           <wp:inline distT="0" distB="0" distL="0" distR="0" wp14:anchorId="489F348E" wp14:editId="7473263E">
             <wp:extent cx="5394960" cy="2286000"/>
@@ -899,9 +2433,12 @@
       <w:pPr>
         <w:pStyle w:val="Ttulo3"/>
       </w:pPr>
-      <w:r>
+      <w:bookmarkStart w:id="8" w:name="_Toc113716785"/>
+      <w:r>
+        <w:lastRenderedPageBreak/>
         <w:t>Eliminar</w:t>
       </w:r>
+      <w:bookmarkEnd w:id="8"/>
     </w:p>
     <w:p/>
     <w:p>
@@ -994,7 +2531,6 @@
         <w:rPr>
           <w:noProof/>
         </w:rPr>
-        <w:lastRenderedPageBreak/>
         <w:drawing>
           <wp:inline distT="0" distB="0" distL="0" distR="0" wp14:anchorId="0330E551" wp14:editId="7F6014A1">
             <wp:extent cx="5400040" cy="2569210"/>
@@ -1032,26 +2568,51 @@
         </w:drawing>
       </w:r>
     </w:p>
+    <w:p>
+      <w:pPr>
+        <w:pStyle w:val="Descripcin"/>
+      </w:pPr>
+      <w:r>
+        <w:t xml:space="preserve">Figura </w:t>
+      </w:r>
+      <w:fldSimple w:instr=" SEQ Figura \* ARABIC ">
+        <w:r>
+          <w:rPr>
+            <w:noProof/>
+          </w:rPr>
+          <w:t>7</w:t>
+        </w:r>
+      </w:fldSimple>
+      <w:r>
+        <w:t>: Eliminar Registro</w:t>
+      </w:r>
+    </w:p>
     <w:p/>
     <w:p>
       <w:pPr>
         <w:pStyle w:val="Ttulo2"/>
       </w:pPr>
+      <w:bookmarkStart w:id="9" w:name="_Toc113716786"/>
+      <w:proofErr w:type="spellStart"/>
       <w:r>
         <w:t>Department</w:t>
       </w:r>
+      <w:proofErr w:type="spellEnd"/>
       <w:r>
         <w:t xml:space="preserve"> Modulo</w:t>
       </w:r>
+      <w:bookmarkEnd w:id="9"/>
     </w:p>
     <w:p/>
     <w:p>
       <w:pPr>
         <w:pStyle w:val="Ttulo3"/>
       </w:pPr>
+      <w:bookmarkStart w:id="10" w:name="_Toc113716787"/>
       <w:r>
         <w:t>Crear</w:t>
       </w:r>
+      <w:bookmarkEnd w:id="10"/>
     </w:p>
     <w:p/>
     <w:p>
@@ -1114,7 +2675,6 @@
         <w:rPr>
           <w:noProof/>
         </w:rPr>
-        <w:lastRenderedPageBreak/>
         <w:drawing>
           <wp:inline distT="0" distB="0" distL="0" distR="0" wp14:anchorId="344FB2A7" wp14:editId="5494138F">
             <wp:extent cx="5400040" cy="2478405"/>
@@ -1157,6 +2717,7 @@
         <w:rPr>
           <w:noProof/>
         </w:rPr>
+        <w:lastRenderedPageBreak/>
         <w:drawing>
           <wp:inline distT="0" distB="0" distL="0" distR="0" wp14:anchorId="50EEC2C4" wp14:editId="72B2AB19">
             <wp:extent cx="5400040" cy="2548255"/>
@@ -1194,15 +2755,36 @@
         </w:drawing>
       </w:r>
     </w:p>
+    <w:p>
+      <w:pPr>
+        <w:pStyle w:val="Descripcin"/>
+      </w:pPr>
+      <w:r>
+        <w:t xml:space="preserve">Figura </w:t>
+      </w:r>
+      <w:fldSimple w:instr=" SEQ Figura \* ARABIC ">
+        <w:r>
+          <w:rPr>
+            <w:noProof/>
+          </w:rPr>
+          <w:t>8</w:t>
+        </w:r>
+      </w:fldSimple>
+      <w:r>
+        <w:t>: Crear Registro</w:t>
+      </w:r>
+    </w:p>
     <w:p/>
     <w:p/>
     <w:p>
       <w:pPr>
         <w:pStyle w:val="Ttulo3"/>
       </w:pPr>
+      <w:bookmarkStart w:id="11" w:name="_Toc113716788"/>
       <w:r>
         <w:t>Lista</w:t>
       </w:r>
+      <w:bookmarkEnd w:id="11"/>
     </w:p>
     <w:p>
       <w:pPr>
@@ -1217,10 +2799,10 @@
           <w:noProof/>
         </w:rPr>
         <w:drawing>
-          <wp:inline distT="0" distB="0" distL="0" distR="0" wp14:anchorId="3DB579C1" wp14:editId="62DCF67E">
-            <wp:extent cx="5400040" cy="2573020"/>
-            <wp:effectExtent l="0" t="0" r="0" b="0"/>
-            <wp:docPr id="30" name="Imagen 30" descr="Captura de pantalla de computadora&#10;&#10;Descripción generada automáticamente"/>
+          <wp:inline distT="0" distB="0" distL="0" distR="0" wp14:anchorId="434EF72B" wp14:editId="45083462">
+            <wp:extent cx="5400040" cy="2740025"/>
+            <wp:effectExtent l="0" t="0" r="0" b="3175"/>
+            <wp:docPr id="38" name="Imagen 38"/>
             <wp:cNvGraphicFramePr>
               <a:graphicFrameLocks xmlns:a="http://schemas.openxmlformats.org/drawingml/2006/main" noChangeAspect="1"/>
             </wp:cNvGraphicFramePr>
@@ -1228,7 +2810,7 @@
               <a:graphicData uri="http://schemas.openxmlformats.org/drawingml/2006/picture">
                 <pic:pic xmlns:pic="http://schemas.openxmlformats.org/drawingml/2006/picture">
                   <pic:nvPicPr>
-                    <pic:cNvPr id="30" name="Imagen 30" descr="Captura de pantalla de computadora&#10;&#10;Descripción generada automáticamente"/>
+                    <pic:cNvPr id="1" name=""/>
                     <pic:cNvPicPr/>
                   </pic:nvPicPr>
                   <pic:blipFill>
@@ -1240,7 +2822,7 @@
                   <pic:spPr>
                     <a:xfrm>
                       <a:off x="0" y="0"/>
-                      <a:ext cx="5400040" cy="2573020"/>
+                      <a:ext cx="5400040" cy="2740025"/>
                     </a:xfrm>
                     <a:prstGeom prst="rect">
                       <a:avLst/>
@@ -1275,7 +2857,7 @@
         <w:rPr>
           <w:noProof/>
         </w:rPr>
-        <w:t>4</w:t>
+        <w:t>9</w:t>
       </w:r>
       <w:r>
         <w:fldChar w:fldCharType="end"/>
@@ -1283,18 +2865,22 @@
       <w:r>
         <w:t xml:space="preserve">: Lista de </w:t>
       </w:r>
+      <w:proofErr w:type="spellStart"/>
       <w:r>
         <w:t>department</w:t>
       </w:r>
+      <w:proofErr w:type="spellEnd"/>
     </w:p>
     <w:p/>
     <w:p>
       <w:pPr>
         <w:pStyle w:val="Ttulo3"/>
       </w:pPr>
+      <w:bookmarkStart w:id="12" w:name="_Toc113716789"/>
       <w:r>
         <w:t>Detalle</w:t>
       </w:r>
+      <w:bookmarkEnd w:id="12"/>
     </w:p>
     <w:p/>
     <w:p>
@@ -1302,6 +2888,7 @@
         <w:rPr>
           <w:noProof/>
         </w:rPr>
+        <w:lastRenderedPageBreak/>
         <w:drawing>
           <wp:inline distT="0" distB="0" distL="0" distR="0" wp14:anchorId="504EFC22" wp14:editId="641EF944">
             <wp:extent cx="5400040" cy="2549525"/>
@@ -1360,7 +2947,7 @@
         <w:rPr>
           <w:noProof/>
         </w:rPr>
-        <w:t>5</w:t>
+        <w:t>10</w:t>
       </w:r>
       <w:r>
         <w:fldChar w:fldCharType="end"/>
@@ -1368,17 +2955,21 @@
       <w:r>
         <w:t xml:space="preserve">: Detalle </w:t>
       </w:r>
+      <w:proofErr w:type="spellStart"/>
       <w:r>
         <w:t>departmen</w:t>
       </w:r>
+      <w:proofErr w:type="spellEnd"/>
     </w:p>
     <w:p>
       <w:pPr>
         <w:pStyle w:val="Ttulo3"/>
       </w:pPr>
+      <w:bookmarkStart w:id="13" w:name="_Toc113716790"/>
       <w:r>
         <w:t>Editar</w:t>
       </w:r>
+      <w:bookmarkEnd w:id="13"/>
     </w:p>
     <w:p>
       <w:r>
@@ -1427,7 +3018,6 @@
         <w:rPr>
           <w:noProof/>
         </w:rPr>
-        <w:lastRenderedPageBreak/>
         <w:drawing>
           <wp:inline distT="0" distB="0" distL="0" distR="0" wp14:anchorId="4BB3352B" wp14:editId="206591D8">
             <wp:extent cx="5400040" cy="2476500"/>
@@ -1478,13 +3068,36 @@
         </w:drawing>
       </w:r>
     </w:p>
+    <w:p/>
+    <w:p>
+      <w:pPr>
+        <w:pStyle w:val="Descripcin"/>
+      </w:pPr>
+      <w:r>
+        <w:lastRenderedPageBreak/>
+        <w:t xml:space="preserve">Figura </w:t>
+      </w:r>
+      <w:fldSimple w:instr=" SEQ Figura \* ARABIC ">
+        <w:r>
+          <w:rPr>
+            <w:noProof/>
+          </w:rPr>
+          <w:t>11</w:t>
+        </w:r>
+      </w:fldSimple>
+      <w:r>
+        <w:t>: Editar Registro</w:t>
+      </w:r>
+    </w:p>
     <w:p>
       <w:pPr>
         <w:pStyle w:val="Ttulo3"/>
       </w:pPr>
+      <w:bookmarkStart w:id="14" w:name="_Toc113716791"/>
       <w:r>
         <w:t>Eliminar</w:t>
       </w:r>
+      <w:bookmarkEnd w:id="14"/>
     </w:p>
     <w:p/>
     <w:p>
@@ -1577,12 +3190,102 @@
         <w:rPr>
           <w:noProof/>
         </w:rPr>
-        <w:lastRenderedPageBreak/>
         <w:drawing>
-          <wp:inline distT="0" distB="0" distL="0" distR="0" wp14:anchorId="2C391BD1" wp14:editId="7E4C6848">
-            <wp:extent cx="5400040" cy="2213610"/>
-            <wp:effectExtent l="0" t="0" r="0" b="0"/>
-            <wp:docPr id="36" name="Imagen 36"/>
+          <wp:inline distT="0" distB="0" distL="0" distR="0" wp14:anchorId="51FCC411" wp14:editId="50C91E87">
+            <wp:extent cx="5400040" cy="2413635"/>
+            <wp:effectExtent l="0" t="0" r="0" b="5715"/>
+            <wp:docPr id="37" name="Imagen 37" descr="Interfaz de usuario gráfica, Texto, Aplicación, Correo electrónico&#10;&#10;Descripción generada automáticamente"/>
+            <wp:cNvGraphicFramePr>
+              <a:graphicFrameLocks xmlns:a="http://schemas.openxmlformats.org/drawingml/2006/main" noChangeAspect="1"/>
+            </wp:cNvGraphicFramePr>
+            <a:graphic xmlns:a="http://schemas.openxmlformats.org/drawingml/2006/main">
+              <a:graphicData uri="http://schemas.openxmlformats.org/drawingml/2006/picture">
+                <pic:pic xmlns:pic="http://schemas.openxmlformats.org/drawingml/2006/picture">
+                  <pic:nvPicPr>
+                    <pic:cNvPr id="37" name="Imagen 37" descr="Interfaz de usuario gráfica, Texto, Aplicación, Correo electrónico&#10;&#10;Descripción generada automáticamente"/>
+                    <pic:cNvPicPr/>
+                  </pic:nvPicPr>
+                  <pic:blipFill>
+                    <a:blip r:embed="rId29"/>
+                    <a:stretch>
+                      <a:fillRect/>
+                    </a:stretch>
+                  </pic:blipFill>
+                  <pic:spPr>
+                    <a:xfrm>
+                      <a:off x="0" y="0"/>
+                      <a:ext cx="5400040" cy="2413635"/>
+                    </a:xfrm>
+                    <a:prstGeom prst="rect">
+                      <a:avLst/>
+                    </a:prstGeom>
+                  </pic:spPr>
+                </pic:pic>
+              </a:graphicData>
+            </a:graphic>
+          </wp:inline>
+        </w:drawing>
+      </w:r>
+    </w:p>
+    <w:p>
+      <w:pPr>
+        <w:pStyle w:val="Descripcin"/>
+      </w:pPr>
+      <w:r>
+        <w:t xml:space="preserve">Figura </w:t>
+      </w:r>
+      <w:fldSimple w:instr=" SEQ Figura \* ARABIC ">
+        <w:r>
+          <w:rPr>
+            <w:noProof/>
+          </w:rPr>
+          <w:t>12</w:t>
+        </w:r>
+      </w:fldSimple>
+      <w:r>
+        <w:t>: Eliminar Registro</w:t>
+      </w:r>
+    </w:p>
+    <w:p/>
+    <w:p/>
+    <w:p/>
+    <w:p>
+      <w:pPr>
+        <w:pStyle w:val="Ttulo2"/>
+      </w:pPr>
+      <w:bookmarkStart w:id="15" w:name="_Toc113716792"/>
+      <w:proofErr w:type="spellStart"/>
+      <w:r>
+        <w:t>Employee</w:t>
+      </w:r>
+      <w:proofErr w:type="spellEnd"/>
+      <w:r>
+        <w:t xml:space="preserve"> Modulo</w:t>
+      </w:r>
+      <w:bookmarkEnd w:id="15"/>
+    </w:p>
+    <w:p/>
+    <w:p>
+      <w:pPr>
+        <w:pStyle w:val="Ttulo3"/>
+      </w:pPr>
+      <w:bookmarkStart w:id="16" w:name="_Toc113716793"/>
+      <w:r>
+        <w:t>Crear</w:t>
+      </w:r>
+      <w:bookmarkEnd w:id="16"/>
+    </w:p>
+    <w:p/>
+    <w:p>
+      <w:r>
+        <w:rPr>
+          <w:noProof/>
+        </w:rPr>
+        <w:drawing>
+          <wp:inline distT="0" distB="0" distL="0" distR="0" wp14:anchorId="27C28384" wp14:editId="244034B1">
+            <wp:extent cx="5400040" cy="4015740"/>
+            <wp:effectExtent l="0" t="0" r="0" b="3810"/>
+            <wp:docPr id="50" name="Imagen 50"/>
             <wp:cNvGraphicFramePr>
               <a:graphicFrameLocks xmlns:a="http://schemas.openxmlformats.org/drawingml/2006/main" noChangeAspect="1"/>
             </wp:cNvGraphicFramePr>
@@ -1594,7 +3297,7 @@
                     <pic:cNvPicPr/>
                   </pic:nvPicPr>
                   <pic:blipFill>
-                    <a:blip r:embed="rId29"/>
+                    <a:blip r:embed="rId30"/>
                     <a:stretch>
                       <a:fillRect/>
                     </a:stretch>
@@ -1602,7 +3305,7 @@
                   <pic:spPr>
                     <a:xfrm>
                       <a:off x="0" y="0"/>
-                      <a:ext cx="5400040" cy="2213610"/>
+                      <a:ext cx="5400040" cy="4015740"/>
                     </a:xfrm>
                     <a:prstGeom prst="rect">
                       <a:avLst/>
@@ -1615,6 +3318,310 @@
         </w:drawing>
       </w:r>
     </w:p>
+    <w:p/>
+    <w:p/>
+    <w:p>
+      <w:pPr>
+        <w:pStyle w:val="Descripcin"/>
+      </w:pPr>
+      <w:r>
+        <w:t xml:space="preserve">Figura </w:t>
+      </w:r>
+      <w:r>
+        <w:fldChar w:fldCharType="begin"/>
+      </w:r>
+      <w:r>
+        <w:instrText xml:space="preserve"> SEQ Figura \* ARABIC </w:instrText>
+      </w:r>
+      <w:r>
+        <w:fldChar w:fldCharType="separate"/>
+      </w:r>
+      <w:r>
+        <w:rPr>
+          <w:noProof/>
+        </w:rPr>
+        <w:t>8</w:t>
+      </w:r>
+      <w:r>
+        <w:fldChar w:fldCharType="end"/>
+      </w:r>
+      <w:r>
+        <w:t>: Crear Registro</w:t>
+      </w:r>
+    </w:p>
+    <w:p/>
+    <w:p/>
+    <w:p>
+      <w:pPr>
+        <w:pStyle w:val="Ttulo3"/>
+      </w:pPr>
+      <w:bookmarkStart w:id="17" w:name="_Toc113716794"/>
+      <w:r>
+        <w:t>Lista</w:t>
+      </w:r>
+      <w:bookmarkEnd w:id="17"/>
+    </w:p>
+    <w:p>
+      <w:pPr>
+        <w:rPr>
+          <w:noProof/>
+        </w:rPr>
+      </w:pPr>
+    </w:p>
+    <w:p/>
+    <w:p/>
+    <w:p>
+      <w:pPr>
+        <w:pStyle w:val="Descripcin"/>
+        <w:jc w:val="center"/>
+      </w:pPr>
+      <w:r>
+        <w:t xml:space="preserve">Figura </w:t>
+      </w:r>
+      <w:r>
+        <w:fldChar w:fldCharType="begin"/>
+      </w:r>
+      <w:r>
+        <w:instrText xml:space="preserve"> SEQ Figura \* ARABIC </w:instrText>
+      </w:r>
+      <w:r>
+        <w:fldChar w:fldCharType="separate"/>
+      </w:r>
+      <w:r>
+        <w:rPr>
+          <w:noProof/>
+        </w:rPr>
+        <w:t>9</w:t>
+      </w:r>
+      <w:r>
+        <w:fldChar w:fldCharType="end"/>
+      </w:r>
+      <w:r>
+        <w:t xml:space="preserve">: Lista de </w:t>
+      </w:r>
+      <w:proofErr w:type="spellStart"/>
+      <w:r>
+        <w:t>department</w:t>
+      </w:r>
+      <w:proofErr w:type="spellEnd"/>
+    </w:p>
+    <w:p/>
+    <w:p>
+      <w:pPr>
+        <w:pStyle w:val="Ttulo3"/>
+      </w:pPr>
+      <w:bookmarkStart w:id="18" w:name="_Toc113716795"/>
+      <w:r>
+        <w:lastRenderedPageBreak/>
+        <w:t>Detalle</w:t>
+      </w:r>
+      <w:bookmarkEnd w:id="18"/>
+    </w:p>
+    <w:p/>
+    <w:p>
+      <w:r>
+        <w:rPr>
+          <w:noProof/>
+        </w:rPr>
+        <w:drawing>
+          <wp:inline distT="0" distB="0" distL="0" distR="0" wp14:anchorId="3F491120" wp14:editId="409D7756">
+            <wp:extent cx="5400040" cy="2575560"/>
+            <wp:effectExtent l="0" t="0" r="0" b="0"/>
+            <wp:docPr id="51" name="Imagen 51" descr="Interfaz de usuario gráfica, Texto, Aplicación, Correo electrónico&#10;&#10;Descripción generada automáticamente"/>
+            <wp:cNvGraphicFramePr>
+              <a:graphicFrameLocks xmlns:a="http://schemas.openxmlformats.org/drawingml/2006/main" noChangeAspect="1"/>
+            </wp:cNvGraphicFramePr>
+            <a:graphic xmlns:a="http://schemas.openxmlformats.org/drawingml/2006/main">
+              <a:graphicData uri="http://schemas.openxmlformats.org/drawingml/2006/picture">
+                <pic:pic xmlns:pic="http://schemas.openxmlformats.org/drawingml/2006/picture">
+                  <pic:nvPicPr>
+                    <pic:cNvPr id="51" name="Imagen 51" descr="Interfaz de usuario gráfica, Texto, Aplicación, Correo electrónico&#10;&#10;Descripción generada automáticamente"/>
+                    <pic:cNvPicPr/>
+                  </pic:nvPicPr>
+                  <pic:blipFill>
+                    <a:blip r:embed="rId31"/>
+                    <a:stretch>
+                      <a:fillRect/>
+                    </a:stretch>
+                  </pic:blipFill>
+                  <pic:spPr>
+                    <a:xfrm>
+                      <a:off x="0" y="0"/>
+                      <a:ext cx="5400040" cy="2575560"/>
+                    </a:xfrm>
+                    <a:prstGeom prst="rect">
+                      <a:avLst/>
+                    </a:prstGeom>
+                  </pic:spPr>
+                </pic:pic>
+              </a:graphicData>
+            </a:graphic>
+          </wp:inline>
+        </w:drawing>
+      </w:r>
+    </w:p>
+    <w:p/>
+    <w:p>
+      <w:pPr>
+        <w:pStyle w:val="Descripcin"/>
+        <w:jc w:val="center"/>
+      </w:pPr>
+      <w:r>
+        <w:t xml:space="preserve">Figura </w:t>
+      </w:r>
+      <w:r>
+        <w:fldChar w:fldCharType="begin"/>
+      </w:r>
+      <w:r>
+        <w:instrText xml:space="preserve"> SEQ Figura \* ARABIC </w:instrText>
+      </w:r>
+      <w:r>
+        <w:fldChar w:fldCharType="separate"/>
+      </w:r>
+      <w:r>
+        <w:rPr>
+          <w:noProof/>
+        </w:rPr>
+        <w:t>10</w:t>
+      </w:r>
+      <w:r>
+        <w:fldChar w:fldCharType="end"/>
+      </w:r>
+      <w:r>
+        <w:t xml:space="preserve">: Detalle </w:t>
+      </w:r>
+      <w:proofErr w:type="spellStart"/>
+      <w:r>
+        <w:t>departmen</w:t>
+      </w:r>
+      <w:proofErr w:type="spellEnd"/>
+    </w:p>
+    <w:p>
+      <w:pPr>
+        <w:pStyle w:val="Ttulo3"/>
+      </w:pPr>
+      <w:bookmarkStart w:id="19" w:name="_Toc113716796"/>
+      <w:r>
+        <w:t>Editar</w:t>
+      </w:r>
+      <w:bookmarkEnd w:id="19"/>
+    </w:p>
+    <w:p/>
+    <w:p/>
+    <w:p/>
+    <w:p>
+      <w:pPr>
+        <w:pStyle w:val="Descripcin"/>
+      </w:pPr>
+      <w:r>
+        <w:t xml:space="preserve">Figura </w:t>
+      </w:r>
+      <w:r>
+        <w:fldChar w:fldCharType="begin"/>
+      </w:r>
+      <w:r>
+        <w:instrText xml:space="preserve"> SEQ Figura \* ARABIC </w:instrText>
+      </w:r>
+      <w:r>
+        <w:fldChar w:fldCharType="separate"/>
+      </w:r>
+      <w:r>
+        <w:rPr>
+          <w:noProof/>
+        </w:rPr>
+        <w:t>11</w:t>
+      </w:r>
+      <w:r>
+        <w:fldChar w:fldCharType="end"/>
+      </w:r>
+      <w:r>
+        <w:t>: Editar Registro</w:t>
+      </w:r>
+    </w:p>
+    <w:p>
+      <w:pPr>
+        <w:pStyle w:val="Ttulo3"/>
+      </w:pPr>
+      <w:bookmarkStart w:id="20" w:name="_Toc113716797"/>
+      <w:r>
+        <w:t>Eliminar</w:t>
+      </w:r>
+      <w:bookmarkEnd w:id="20"/>
+    </w:p>
+    <w:p/>
+    <w:p>
+      <w:r>
+        <w:rPr>
+          <w:noProof/>
+        </w:rPr>
+        <w:drawing>
+          <wp:inline distT="0" distB="0" distL="0" distR="0" wp14:anchorId="36E28745" wp14:editId="5BE8DCB3">
+            <wp:extent cx="5400040" cy="2548255"/>
+            <wp:effectExtent l="0" t="0" r="0" b="4445"/>
+            <wp:docPr id="53" name="Imagen 53" descr="Interfaz de usuario gráfica, Aplicación&#10;&#10;Descripción generada automáticamente"/>
+            <wp:cNvGraphicFramePr>
+              <a:graphicFrameLocks xmlns:a="http://schemas.openxmlformats.org/drawingml/2006/main" noChangeAspect="1"/>
+            </wp:cNvGraphicFramePr>
+            <a:graphic xmlns:a="http://schemas.openxmlformats.org/drawingml/2006/main">
+              <a:graphicData uri="http://schemas.openxmlformats.org/drawingml/2006/picture">
+                <pic:pic xmlns:pic="http://schemas.openxmlformats.org/drawingml/2006/picture">
+                  <pic:nvPicPr>
+                    <pic:cNvPr id="53" name="Imagen 53" descr="Interfaz de usuario gráfica, Aplicación&#10;&#10;Descripción generada automáticamente"/>
+                    <pic:cNvPicPr/>
+                  </pic:nvPicPr>
+                  <pic:blipFill>
+                    <a:blip r:embed="rId32"/>
+                    <a:stretch>
+                      <a:fillRect/>
+                    </a:stretch>
+                  </pic:blipFill>
+                  <pic:spPr>
+                    <a:xfrm>
+                      <a:off x="0" y="0"/>
+                      <a:ext cx="5400040" cy="2548255"/>
+                    </a:xfrm>
+                    <a:prstGeom prst="rect">
+                      <a:avLst/>
+                    </a:prstGeom>
+                  </pic:spPr>
+                </pic:pic>
+              </a:graphicData>
+            </a:graphic>
+          </wp:inline>
+        </w:drawing>
+      </w:r>
+    </w:p>
+    <w:p/>
+    <w:p>
+      <w:pPr>
+        <w:pStyle w:val="Descripcin"/>
+      </w:pPr>
+      <w:r>
+        <w:t xml:space="preserve">Figura </w:t>
+      </w:r>
+      <w:r>
+        <w:fldChar w:fldCharType="begin"/>
+      </w:r>
+      <w:r>
+        <w:instrText xml:space="preserve"> SEQ Figura \* ARABIC </w:instrText>
+      </w:r>
+      <w:r>
+        <w:fldChar w:fldCharType="separate"/>
+      </w:r>
+      <w:r>
+        <w:rPr>
+          <w:noProof/>
+        </w:rPr>
+        <w:t>12</w:t>
+      </w:r>
+      <w:r>
+        <w:fldChar w:fldCharType="end"/>
+      </w:r>
+      <w:r>
+        <w:t>: Eliminar Registro</w:t>
+      </w:r>
+    </w:p>
+    <w:p/>
     <w:p/>
     <w:sectPr>
       <w:pgSz w:w="11906" w:h="16838"/>
@@ -2175,6 +4182,70 @@
       <w:szCs w:val="24"/>
     </w:rPr>
   </w:style>
+  <w:style w:type="paragraph" w:styleId="TtuloTDC">
+    <w:name w:val="TOC Heading"/>
+    <w:basedOn w:val="Ttulo1"/>
+    <w:next w:val="Normal"/>
+    <w:uiPriority w:val="39"/>
+    <w:unhideWhenUsed/>
+    <w:qFormat/>
+    <w:rsid w:val="00F5626C"/>
+    <w:pPr>
+      <w:outlineLvl w:val="9"/>
+    </w:pPr>
+    <w:rPr>
+      <w:lang w:eastAsia="es-ES"/>
+    </w:rPr>
+  </w:style>
+  <w:style w:type="paragraph" w:styleId="TDC1">
+    <w:name w:val="toc 1"/>
+    <w:basedOn w:val="Normal"/>
+    <w:next w:val="Normal"/>
+    <w:autoRedefine/>
+    <w:uiPriority w:val="39"/>
+    <w:unhideWhenUsed/>
+    <w:rsid w:val="00F5626C"/>
+    <w:pPr>
+      <w:spacing w:after="100"/>
+    </w:pPr>
+  </w:style>
+  <w:style w:type="paragraph" w:styleId="TDC2">
+    <w:name w:val="toc 2"/>
+    <w:basedOn w:val="Normal"/>
+    <w:next w:val="Normal"/>
+    <w:autoRedefine/>
+    <w:uiPriority w:val="39"/>
+    <w:unhideWhenUsed/>
+    <w:rsid w:val="00F5626C"/>
+    <w:pPr>
+      <w:spacing w:after="100"/>
+      <w:ind w:left="220"/>
+    </w:pPr>
+  </w:style>
+  <w:style w:type="paragraph" w:styleId="TDC3">
+    <w:name w:val="toc 3"/>
+    <w:basedOn w:val="Normal"/>
+    <w:next w:val="Normal"/>
+    <w:autoRedefine/>
+    <w:uiPriority w:val="39"/>
+    <w:unhideWhenUsed/>
+    <w:rsid w:val="00F5626C"/>
+    <w:pPr>
+      <w:spacing w:after="100"/>
+      <w:ind w:left="440"/>
+    </w:pPr>
+  </w:style>
+  <w:style w:type="character" w:styleId="Hipervnculo">
+    <w:name w:val="Hyperlink"/>
+    <w:basedOn w:val="Fuentedeprrafopredeter"/>
+    <w:uiPriority w:val="99"/>
+    <w:unhideWhenUsed/>
+    <w:rsid w:val="00F5626C"/>
+    <w:rPr>
+      <w:color w:val="0563C1" w:themeColor="hyperlink"/>
+      <w:u w:val="single"/>
+    </w:rPr>
+  </w:style>
 </w:styles>
 </file>
 

</xml_diff>

<commit_message>
Deploy in docker backend
</commit_message>
<xml_diff>
--- a/Documento de evidencia de la aplicación.docx
+++ b/Documento de evidencia de la aplicación.docx
@@ -1503,11 +1503,221 @@
       <w:pPr>
         <w:pStyle w:val="Ttulo2"/>
       </w:pPr>
-      <w:bookmarkStart w:id="1" w:name="_Toc113716778"/>
-      <w:r>
-        <w:t>Pantalla de inicio.</w:t>
-      </w:r>
-      <w:bookmarkEnd w:id="1"/>
+      <w:r>
+        <w:t>Herramientas utilizadas</w:t>
+      </w:r>
+    </w:p>
+    <w:p>
+      <w:pPr>
+        <w:pStyle w:val="Prrafodelista"/>
+        <w:numPr>
+          <w:ilvl w:val="0"/>
+          <w:numId w:val="3"/>
+        </w:numPr>
+      </w:pPr>
+      <w:r>
+        <w:t>Docker, Docker compose: Para el despliegue de la aplicación</w:t>
+      </w:r>
+    </w:p>
+    <w:p>
+      <w:pPr>
+        <w:pStyle w:val="Prrafodelista"/>
+        <w:numPr>
+          <w:ilvl w:val="0"/>
+          <w:numId w:val="3"/>
+        </w:numPr>
+      </w:pPr>
+      <w:r>
+        <w:t>SpringBoot: Desarrollo del backend</w:t>
+      </w:r>
+    </w:p>
+    <w:p>
+      <w:pPr>
+        <w:pStyle w:val="Prrafodelista"/>
+        <w:numPr>
+          <w:ilvl w:val="0"/>
+          <w:numId w:val="3"/>
+        </w:numPr>
+      </w:pPr>
+      <w:r>
+        <w:t>Mysql: Servidor de base de datos</w:t>
+      </w:r>
+    </w:p>
+    <w:p>
+      <w:pPr>
+        <w:pStyle w:val="Prrafodelista"/>
+        <w:numPr>
+          <w:ilvl w:val="0"/>
+          <w:numId w:val="3"/>
+        </w:numPr>
+      </w:pPr>
+      <w:r>
+        <w:t>Angular: Desarrollo del frontend</w:t>
+      </w:r>
+    </w:p>
+    <w:p>
+      <w:pPr>
+        <w:pStyle w:val="Prrafodelista"/>
+        <w:numPr>
+          <w:ilvl w:val="0"/>
+          <w:numId w:val="3"/>
+        </w:numPr>
+      </w:pPr>
+      <w:r>
+        <w:t>PrimeNg: Framework de estilos</w:t>
+      </w:r>
+    </w:p>
+    <w:p/>
+    <w:p>
+      <w:pPr>
+        <w:pStyle w:val="Ttulo2"/>
+      </w:pPr>
+      <w:r>
+        <w:lastRenderedPageBreak/>
+        <w:t>Manual de despliegue:</w:t>
+      </w:r>
+    </w:p>
+    <w:p/>
+    <w:p>
+      <w:pPr>
+        <w:pStyle w:val="Prrafodelista"/>
+        <w:numPr>
+          <w:ilvl w:val="0"/>
+          <w:numId w:val="4"/>
+        </w:numPr>
+      </w:pPr>
+      <w:r>
+        <w:t>Instalar Docker y docker compo</w:t>
+      </w:r>
+      <w:r>
+        <w:t>se</w:t>
+      </w:r>
+    </w:p>
+    <w:p>
+      <w:r>
+        <w:t xml:space="preserve">Este microservicio requiere </w:t>
+      </w:r>
+      <w:hyperlink r:id="rId6" w:history="1">
+        <w:r>
+          <w:rPr>
+            <w:rStyle w:val="Hipervnculo"/>
+          </w:rPr>
+          <w:t>https://www.docker.com/products/docker-desktop/</w:t>
+        </w:r>
+      </w:hyperlink>
+      <w:r>
+        <w:t xml:space="preserve">  y </w:t>
+      </w:r>
+      <w:hyperlink r:id="rId7" w:history="1">
+        <w:r>
+          <w:rPr>
+            <w:rStyle w:val="Hipervnculo"/>
+          </w:rPr>
+          <w:t>https://docs.docker.com/desktop/install/windows-install/</w:t>
+        </w:r>
+      </w:hyperlink>
+      <w:r>
+        <w:t xml:space="preserve"> para ejecutar.</w:t>
+      </w:r>
+    </w:p>
+    <w:p>
+      <w:pPr>
+        <w:pStyle w:val="Prrafodelista"/>
+        <w:numPr>
+          <w:ilvl w:val="0"/>
+          <w:numId w:val="4"/>
+        </w:numPr>
+      </w:pPr>
+      <w:r>
+        <w:t>Descargar las fuentes del repositorio.</w:t>
+      </w:r>
+    </w:p>
+    <w:p/>
+    <w:p>
+      <w:pPr>
+        <w:pStyle w:val="Prrafodelista"/>
+        <w:numPr>
+          <w:ilvl w:val="0"/>
+          <w:numId w:val="4"/>
+        </w:numPr>
+      </w:pPr>
+      <w:r>
+        <w:t xml:space="preserve">En la  raíz </w:t>
+      </w:r>
+      <w:r>
+        <w:t>del proyecto donde se encuentra en archivo docker-compose.yml ejecutar</w:t>
+      </w:r>
+    </w:p>
+    <w:p>
+      <w:pPr>
+        <w:pStyle w:val="Prrafodelista"/>
+      </w:pPr>
+    </w:p>
+    <w:p>
+      <w:pPr>
+        <w:pStyle w:val="Prrafodelista"/>
+        <w:rPr>
+          <w:b/>
+          <w:bCs/>
+        </w:rPr>
+      </w:pPr>
+      <w:r>
+        <w:rPr>
+          <w:b/>
+          <w:bCs/>
+        </w:rPr>
+        <w:t>docker-compose up</w:t>
+      </w:r>
+    </w:p>
+    <w:p>
+      <w:pPr>
+        <w:pStyle w:val="Prrafodelista"/>
+        <w:rPr>
+          <w:b/>
+          <w:bCs/>
+        </w:rPr>
+      </w:pPr>
+    </w:p>
+    <w:p>
+      <w:pPr>
+        <w:pStyle w:val="Prrafodelista"/>
+        <w:numPr>
+          <w:ilvl w:val="0"/>
+          <w:numId w:val="4"/>
+        </w:numPr>
+        <w:rPr>
+          <w:b/>
+          <w:bCs/>
+        </w:rPr>
+      </w:pPr>
+      <w:r>
+        <w:t>Para verificar los contenedores que están levantaos ejecutar</w:t>
+      </w:r>
+    </w:p>
+    <w:p>
+      <w:pPr>
+        <w:ind w:left="720"/>
+        <w:rPr>
+          <w:b/>
+          <w:bCs/>
+        </w:rPr>
+      </w:pPr>
+      <w:r>
+        <w:rPr>
+          <w:b/>
+          <w:bCs/>
+        </w:rPr>
+        <w:t>docker-compose ps</w:t>
+      </w:r>
+    </w:p>
+    <w:p/>
+    <w:p>
+      <w:pPr>
+        <w:pStyle w:val="Ttulo2"/>
+      </w:pPr>
+      <w:r>
+        <w:t>Base de datos.</w:t>
+      </w:r>
     </w:p>
     <w:p/>
     <w:p>
@@ -1515,7 +1725,59 @@
         <w:rPr>
           <w:noProof/>
         </w:rPr>
-        <w:lastRenderedPageBreak/>
+        <w:drawing>
+          <wp:inline distT="0" distB="0" distL="0" distR="0" wp14:anchorId="10BDE30E" wp14:editId="5FBC589D">
+            <wp:extent cx="3333750" cy="1171575"/>
+            <wp:effectExtent l="0" t="0" r="0" b="9525"/>
+            <wp:docPr id="54" name="Imagen 54" descr="Interfaz de usuario gráfica, Texto, Aplicación&#10;&#10;Descripción generada automáticamente"/>
+            <wp:cNvGraphicFramePr>
+              <a:graphicFrameLocks xmlns:a="http://schemas.openxmlformats.org/drawingml/2006/main" noChangeAspect="1"/>
+            </wp:cNvGraphicFramePr>
+            <a:graphic xmlns:a="http://schemas.openxmlformats.org/drawingml/2006/main">
+              <a:graphicData uri="http://schemas.openxmlformats.org/drawingml/2006/picture">
+                <pic:pic xmlns:pic="http://schemas.openxmlformats.org/drawingml/2006/picture">
+                  <pic:nvPicPr>
+                    <pic:cNvPr id="54" name="Imagen 54" descr="Interfaz de usuario gráfica, Texto, Aplicación&#10;&#10;Descripción generada automáticamente"/>
+                    <pic:cNvPicPr/>
+                  </pic:nvPicPr>
+                  <pic:blipFill>
+                    <a:blip r:embed="rId8"/>
+                    <a:stretch>
+                      <a:fillRect/>
+                    </a:stretch>
+                  </pic:blipFill>
+                  <pic:spPr>
+                    <a:xfrm>
+                      <a:off x="0" y="0"/>
+                      <a:ext cx="3333750" cy="1171575"/>
+                    </a:xfrm>
+                    <a:prstGeom prst="rect">
+                      <a:avLst/>
+                    </a:prstGeom>
+                  </pic:spPr>
+                </pic:pic>
+              </a:graphicData>
+            </a:graphic>
+          </wp:inline>
+        </w:drawing>
+      </w:r>
+    </w:p>
+    <w:p>
+      <w:pPr>
+        <w:pStyle w:val="Ttulo2"/>
+      </w:pPr>
+      <w:bookmarkStart w:id="1" w:name="_Toc113716778"/>
+      <w:r>
+        <w:t>Pantalla de inicio.</w:t>
+      </w:r>
+      <w:bookmarkEnd w:id="1"/>
+    </w:p>
+    <w:p/>
+    <w:p>
+      <w:r>
+        <w:rPr>
+          <w:noProof/>
+        </w:rPr>
         <w:drawing>
           <wp:inline distT="0" distB="0" distL="0" distR="0" wp14:anchorId="4947AA20" wp14:editId="2AEE2A7C">
             <wp:extent cx="5400040" cy="2877820"/>
@@ -1532,7 +1794,7 @@
                     <pic:cNvPicPr/>
                   </pic:nvPicPr>
                   <pic:blipFill>
-                    <a:blip r:embed="rId5"/>
+                    <a:blip r:embed="rId9"/>
                     <a:stretch>
                       <a:fillRect/>
                     </a:stretch>
@@ -1595,23 +1857,13 @@
     </w:p>
     <w:p/>
     <w:p>
-      <w:proofErr w:type="spellStart"/>
-      <w:r>
-        <w:t>Create</w:t>
-      </w:r>
-      <w:proofErr w:type="spellEnd"/>
-      <w:r>
-        <w:t>: Permite crear un nuevo registro</w:t>
-      </w:r>
-    </w:p>
-    <w:p>
-      <w:proofErr w:type="spellStart"/>
-      <w:r>
-        <w:t>Delete</w:t>
-      </w:r>
-      <w:proofErr w:type="spellEnd"/>
-      <w:r>
-        <w:t>: Permite eliminar uno o varios registros de la lista</w:t>
+      <w:r>
+        <w:t>Create: Permite crear un nuevo registro</w:t>
+      </w:r>
+    </w:p>
+    <w:p>
+      <w:r>
+        <w:t>Delete: Permite eliminar uno o varios registros de la lista</w:t>
       </w:r>
     </w:p>
     <w:p>
@@ -1637,7 +1889,7 @@
                     </pic:cNvPicPr>
                   </pic:nvPicPr>
                   <pic:blipFill>
-                    <a:blip r:embed="rId6">
+                    <a:blip r:embed="rId10">
                       <a:extLst>
                         <a:ext uri="{28A0092B-C50C-407E-A947-70E740481C1C}">
                           <a14:useLocalDpi xmlns:a14="http://schemas.microsoft.com/office/drawing/2010/main" val="0"/>
@@ -1732,7 +1984,7 @@
                     </pic:cNvPicPr>
                   </pic:nvPicPr>
                   <pic:blipFill rotWithShape="1">
-                    <a:blip r:embed="rId7">
+                    <a:blip r:embed="rId11">
                       <a:extLst>
                         <a:ext uri="{28A0092B-C50C-407E-A947-70E740481C1C}">
                           <a14:useLocalDpi xmlns:a14="http://schemas.microsoft.com/office/drawing/2010/main" val="0"/>
@@ -1793,7 +2045,7 @@
                     </pic:cNvPicPr>
                   </pic:nvPicPr>
                   <pic:blipFill rotWithShape="1">
-                    <a:blip r:embed="rId8">
+                    <a:blip r:embed="rId12">
                       <a:extLst>
                         <a:ext uri="{28A0092B-C50C-407E-A947-70E740481C1C}">
                           <a14:useLocalDpi xmlns:a14="http://schemas.microsoft.com/office/drawing/2010/main" val="0"/>
@@ -1836,7 +2088,6 @@
         <w:rPr>
           <w:noProof/>
         </w:rPr>
-        <w:lastRenderedPageBreak/>
         <w:drawing>
           <wp:inline distT="0" distB="0" distL="0" distR="0" wp14:anchorId="1C474C4A" wp14:editId="74F75533">
             <wp:extent cx="352425" cy="381000"/>
@@ -1855,7 +2106,7 @@
                     </pic:cNvPicPr>
                   </pic:nvPicPr>
                   <pic:blipFill>
-                    <a:blip r:embed="rId9">
+                    <a:blip r:embed="rId13">
                       <a:extLst>
                         <a:ext uri="{28A0092B-C50C-407E-A947-70E740481C1C}">
                           <a14:useLocalDpi xmlns:a14="http://schemas.microsoft.com/office/drawing/2010/main" val="0"/>
@@ -1913,7 +2164,7 @@
                     </pic:cNvPicPr>
                   </pic:nvPicPr>
                   <pic:blipFill>
-                    <a:blip r:embed="rId10">
+                    <a:blip r:embed="rId14">
                       <a:extLst>
                         <a:ext uri="{28A0092B-C50C-407E-A947-70E740481C1C}">
                           <a14:useLocalDpi xmlns:a14="http://schemas.microsoft.com/office/drawing/2010/main" val="0"/>
@@ -1995,6 +2246,7 @@
         <w:rPr>
           <w:noProof/>
         </w:rPr>
+        <w:lastRenderedPageBreak/>
         <w:drawing>
           <wp:inline distT="0" distB="0" distL="0" distR="0" wp14:anchorId="29F3181F" wp14:editId="653FFC86">
             <wp:extent cx="5400040" cy="2533015"/>
@@ -2011,7 +2263,7 @@
                     <pic:cNvPicPr/>
                   </pic:nvPicPr>
                   <pic:blipFill>
-                    <a:blip r:embed="rId11"/>
+                    <a:blip r:embed="rId15"/>
                     <a:stretch>
                       <a:fillRect/>
                     </a:stretch>
@@ -2053,7 +2305,7 @@
                     <pic:cNvPicPr/>
                   </pic:nvPicPr>
                   <pic:blipFill>
-                    <a:blip r:embed="rId12"/>
+                    <a:blip r:embed="rId16"/>
                     <a:stretch>
                       <a:fillRect/>
                     </a:stretch>
@@ -2080,7 +2332,6 @@
       </w:pPr>
       <w:bookmarkStart w:id="5" w:name="_Toc113716782"/>
       <w:r>
-        <w:lastRenderedPageBreak/>
         <w:t>Lista</w:t>
       </w:r>
       <w:bookmarkEnd w:id="5"/>
@@ -2115,7 +2366,7 @@
                     </pic:cNvPicPr>
                   </pic:nvPicPr>
                   <pic:blipFill rotWithShape="1">
-                    <a:blip r:embed="rId13" cstate="print">
+                    <a:blip r:embed="rId17" cstate="print">
                       <a:extLst>
                         <a:ext uri="{28A0092B-C50C-407E-A947-70E740481C1C}">
                           <a14:useLocalDpi xmlns:a14="http://schemas.microsoft.com/office/drawing/2010/main" val="0"/>
@@ -2155,6 +2406,7 @@
         <w:rPr>
           <w:noProof/>
         </w:rPr>
+        <w:lastRenderedPageBreak/>
         <w:drawing>
           <wp:inline distT="0" distB="0" distL="0" distR="0" wp14:anchorId="73FB3F26" wp14:editId="1DE59628">
             <wp:extent cx="5400040" cy="2845435"/>
@@ -2171,7 +2423,7 @@
                     <pic:cNvPicPr/>
                   </pic:nvPicPr>
                   <pic:blipFill>
-                    <a:blip r:embed="rId14"/>
+                    <a:blip r:embed="rId18"/>
                     <a:stretch>
                       <a:fillRect/>
                     </a:stretch>
@@ -2209,13 +2461,8 @@
         </w:r>
       </w:fldSimple>
       <w:r>
-        <w:t xml:space="preserve">: Lista de </w:t>
-      </w:r>
-      <w:proofErr w:type="spellStart"/>
-      <w:r>
-        <w:t>enterprise</w:t>
-      </w:r>
-      <w:proofErr w:type="spellEnd"/>
+        <w:t>: Lista de enterprise</w:t>
+      </w:r>
     </w:p>
     <w:p/>
     <w:p>
@@ -2234,7 +2481,6 @@
         <w:rPr>
           <w:noProof/>
         </w:rPr>
-        <w:lastRenderedPageBreak/>
         <w:drawing>
           <wp:inline distT="0" distB="0" distL="0" distR="0" wp14:anchorId="1E4A5E7F" wp14:editId="49024D4B">
             <wp:extent cx="5391150" cy="2609850"/>
@@ -2253,7 +2499,7 @@
                     </pic:cNvPicPr>
                   </pic:nvPicPr>
                   <pic:blipFill>
-                    <a:blip r:embed="rId15" cstate="print">
+                    <a:blip r:embed="rId19" cstate="print">
                       <a:extLst>
                         <a:ext uri="{28A0092B-C50C-407E-A947-70E740481C1C}">
                           <a14:useLocalDpi xmlns:a14="http://schemas.microsoft.com/office/drawing/2010/main" val="0"/>
@@ -2311,6 +2557,7 @@
       </w:pPr>
       <w:bookmarkStart w:id="7" w:name="_Toc113716784"/>
       <w:r>
+        <w:lastRenderedPageBreak/>
         <w:t>Editar</w:t>
       </w:r>
       <w:bookmarkEnd w:id="7"/>
@@ -2339,7 +2586,7 @@
                     <pic:cNvPicPr/>
                   </pic:nvPicPr>
                   <pic:blipFill>
-                    <a:blip r:embed="rId16"/>
+                    <a:blip r:embed="rId20"/>
                     <a:stretch>
                       <a:fillRect/>
                     </a:stretch>
@@ -2397,7 +2644,7 @@
                     </pic:cNvPicPr>
                   </pic:nvPicPr>
                   <pic:blipFill>
-                    <a:blip r:embed="rId17">
+                    <a:blip r:embed="rId21">
                       <a:extLst>
                         <a:ext uri="{28A0092B-C50C-407E-A947-70E740481C1C}">
                           <a14:useLocalDpi xmlns:a14="http://schemas.microsoft.com/office/drawing/2010/main" val="0"/>
@@ -2435,7 +2682,6 @@
       </w:pPr>
       <w:bookmarkStart w:id="8" w:name="_Toc113716785"/>
       <w:r>
-        <w:lastRenderedPageBreak/>
         <w:t>Eliminar</w:t>
       </w:r>
       <w:bookmarkEnd w:id="8"/>
@@ -2462,7 +2708,7 @@
                     <pic:cNvPicPr/>
                   </pic:nvPicPr>
                   <pic:blipFill>
-                    <a:blip r:embed="rId18"/>
+                    <a:blip r:embed="rId22"/>
                     <a:stretch>
                       <a:fillRect/>
                     </a:stretch>
@@ -2488,6 +2734,7 @@
         <w:rPr>
           <w:noProof/>
         </w:rPr>
+        <w:lastRenderedPageBreak/>
         <w:drawing>
           <wp:inline distT="0" distB="0" distL="0" distR="0" wp14:anchorId="56AD4C95" wp14:editId="1D4968A7">
             <wp:extent cx="5400040" cy="2273935"/>
@@ -2504,7 +2751,7 @@
                     <pic:cNvPicPr/>
                   </pic:nvPicPr>
                   <pic:blipFill>
-                    <a:blip r:embed="rId19"/>
+                    <a:blip r:embed="rId23"/>
                     <a:stretch>
                       <a:fillRect/>
                     </a:stretch>
@@ -2547,7 +2794,7 @@
                     <pic:cNvPicPr/>
                   </pic:nvPicPr>
                   <pic:blipFill>
-                    <a:blip r:embed="rId20"/>
+                    <a:blip r:embed="rId24"/>
                     <a:stretch>
                       <a:fillRect/>
                     </a:stretch>
@@ -2593,11 +2840,9 @@
         <w:pStyle w:val="Ttulo2"/>
       </w:pPr>
       <w:bookmarkStart w:id="9" w:name="_Toc113716786"/>
-      <w:proofErr w:type="spellStart"/>
       <w:r>
         <w:t>Department</w:t>
       </w:r>
-      <w:proofErr w:type="spellEnd"/>
       <w:r>
         <w:t xml:space="preserve"> Modulo</w:t>
       </w:r>
@@ -2620,6 +2865,7 @@
         <w:rPr>
           <w:noProof/>
         </w:rPr>
+        <w:lastRenderedPageBreak/>
         <w:drawing>
           <wp:inline distT="0" distB="0" distL="0" distR="0" wp14:anchorId="5E1FCB5D" wp14:editId="0E970E15">
             <wp:extent cx="5400040" cy="2457450"/>
@@ -2638,7 +2884,7 @@
                     </pic:cNvPicPr>
                   </pic:nvPicPr>
                   <pic:blipFill>
-                    <a:blip r:embed="rId21">
+                    <a:blip r:embed="rId25">
                       <a:extLst>
                         <a:ext uri="{28A0092B-C50C-407E-A947-70E740481C1C}">
                           <a14:useLocalDpi xmlns:a14="http://schemas.microsoft.com/office/drawing/2010/main" val="0"/>
@@ -2691,7 +2937,7 @@
                     <pic:cNvPicPr/>
                   </pic:nvPicPr>
                   <pic:blipFill>
-                    <a:blip r:embed="rId22"/>
+                    <a:blip r:embed="rId26"/>
                     <a:stretch>
                       <a:fillRect/>
                     </a:stretch>
@@ -2717,7 +2963,6 @@
         <w:rPr>
           <w:noProof/>
         </w:rPr>
-        <w:lastRenderedPageBreak/>
         <w:drawing>
           <wp:inline distT="0" distB="0" distL="0" distR="0" wp14:anchorId="50EEC2C4" wp14:editId="72B2AB19">
             <wp:extent cx="5400040" cy="2548255"/>
@@ -2734,7 +2979,7 @@
                     <pic:cNvPicPr/>
                   </pic:nvPicPr>
                   <pic:blipFill>
-                    <a:blip r:embed="rId12"/>
+                    <a:blip r:embed="rId16"/>
                     <a:stretch>
                       <a:fillRect/>
                     </a:stretch>
@@ -2782,6 +3027,7 @@
       </w:pPr>
       <w:bookmarkStart w:id="11" w:name="_Toc113716788"/>
       <w:r>
+        <w:lastRenderedPageBreak/>
         <w:t>Lista</w:t>
       </w:r>
       <w:bookmarkEnd w:id="11"/>
@@ -2814,7 +3060,7 @@
                     <pic:cNvPicPr/>
                   </pic:nvPicPr>
                   <pic:blipFill>
-                    <a:blip r:embed="rId23"/>
+                    <a:blip r:embed="rId27"/>
                     <a:stretch>
                       <a:fillRect/>
                     </a:stretch>
@@ -2865,11 +3111,9 @@
       <w:r>
         <w:t xml:space="preserve">: Lista de </w:t>
       </w:r>
-      <w:proofErr w:type="spellStart"/>
       <w:r>
         <w:t>department</w:t>
       </w:r>
-      <w:proofErr w:type="spellEnd"/>
     </w:p>
     <w:p/>
     <w:p>
@@ -2888,7 +3132,6 @@
         <w:rPr>
           <w:noProof/>
         </w:rPr>
-        <w:lastRenderedPageBreak/>
         <w:drawing>
           <wp:inline distT="0" distB="0" distL="0" distR="0" wp14:anchorId="504EFC22" wp14:editId="641EF944">
             <wp:extent cx="5400040" cy="2549525"/>
@@ -2905,7 +3148,7 @@
                     <pic:cNvPicPr/>
                   </pic:nvPicPr>
                   <pic:blipFill>
-                    <a:blip r:embed="rId24"/>
+                    <a:blip r:embed="rId28"/>
                     <a:stretch>
                       <a:fillRect/>
                     </a:stretch>
@@ -2955,11 +3198,9 @@
       <w:r>
         <w:t xml:space="preserve">: Detalle </w:t>
       </w:r>
-      <w:proofErr w:type="spellStart"/>
       <w:r>
         <w:t>departmen</w:t>
       </w:r>
-      <w:proofErr w:type="spellEnd"/>
     </w:p>
     <w:p>
       <w:pPr>
@@ -2967,6 +3208,7 @@
       </w:pPr>
       <w:bookmarkStart w:id="13" w:name="_Toc113716790"/>
       <w:r>
+        <w:lastRenderedPageBreak/>
         <w:t>Editar</w:t>
       </w:r>
       <w:bookmarkEnd w:id="13"/>
@@ -2992,7 +3234,7 @@
                     <pic:cNvPicPr/>
                   </pic:nvPicPr>
                   <pic:blipFill>
-                    <a:blip r:embed="rId25"/>
+                    <a:blip r:embed="rId29"/>
                     <a:stretch>
                       <a:fillRect/>
                     </a:stretch>
@@ -3036,7 +3278,7 @@
                     </pic:cNvPicPr>
                   </pic:nvPicPr>
                   <pic:blipFill>
-                    <a:blip r:embed="rId26">
+                    <a:blip r:embed="rId30">
                       <a:extLst>
                         <a:ext uri="{28A0092B-C50C-407E-A947-70E740481C1C}">
                           <a14:useLocalDpi xmlns:a14="http://schemas.microsoft.com/office/drawing/2010/main" val="0"/>
@@ -3074,7 +3316,6 @@
         <w:pStyle w:val="Descripcin"/>
       </w:pPr>
       <w:r>
-        <w:lastRenderedPageBreak/>
         <w:t xml:space="preserve">Figura </w:t>
       </w:r>
       <w:fldSimple w:instr=" SEQ Figura \* ARABIC ">
@@ -3105,6 +3346,7 @@
         <w:rPr>
           <w:noProof/>
         </w:rPr>
+        <w:lastRenderedPageBreak/>
         <w:drawing>
           <wp:inline distT="0" distB="0" distL="0" distR="0" wp14:anchorId="5803F3C0" wp14:editId="6CF63590">
             <wp:extent cx="5400040" cy="2646680"/>
@@ -3121,7 +3363,7 @@
                     <pic:cNvPicPr/>
                   </pic:nvPicPr>
                   <pic:blipFill>
-                    <a:blip r:embed="rId27"/>
+                    <a:blip r:embed="rId31"/>
                     <a:stretch>
                       <a:fillRect/>
                     </a:stretch>
@@ -3163,7 +3405,7 @@
                     <pic:cNvPicPr/>
                   </pic:nvPicPr>
                   <pic:blipFill>
-                    <a:blip r:embed="rId28"/>
+                    <a:blip r:embed="rId32"/>
                     <a:stretch>
                       <a:fillRect/>
                     </a:stretch>
@@ -3206,7 +3448,7 @@
                     <pic:cNvPicPr/>
                   </pic:nvPicPr>
                   <pic:blipFill>
-                    <a:blip r:embed="rId29"/>
+                    <a:blip r:embed="rId33"/>
                     <a:stretch>
                       <a:fillRect/>
                     </a:stretch>
@@ -3254,11 +3496,9 @@
         <w:pStyle w:val="Ttulo2"/>
       </w:pPr>
       <w:bookmarkStart w:id="15" w:name="_Toc113716792"/>
-      <w:proofErr w:type="spellStart"/>
       <w:r>
         <w:t>Employee</w:t>
       </w:r>
-      <w:proofErr w:type="spellEnd"/>
       <w:r>
         <w:t xml:space="preserve"> Modulo</w:t>
       </w:r>
@@ -3297,7 +3537,7 @@
                     <pic:cNvPicPr/>
                   </pic:nvPicPr>
                   <pic:blipFill>
-                    <a:blip r:embed="rId30"/>
+                    <a:blip r:embed="rId34"/>
                     <a:stretch>
                       <a:fillRect/>
                     </a:stretch>
@@ -3397,13 +3637,8 @@
         <w:fldChar w:fldCharType="end"/>
       </w:r>
       <w:r>
-        <w:t xml:space="preserve">: Lista de </w:t>
-      </w:r>
-      <w:proofErr w:type="spellStart"/>
-      <w:r>
-        <w:t>department</w:t>
-      </w:r>
-      <w:proofErr w:type="spellEnd"/>
+        <w:t>: Lista de department</w:t>
+      </w:r>
     </w:p>
     <w:p/>
     <w:p>
@@ -3412,7 +3647,6 @@
       </w:pPr>
       <w:bookmarkStart w:id="18" w:name="_Toc113716795"/>
       <w:r>
-        <w:lastRenderedPageBreak/>
         <w:t>Detalle</w:t>
       </w:r>
       <w:bookmarkEnd w:id="18"/>
@@ -3423,6 +3657,7 @@
         <w:rPr>
           <w:noProof/>
         </w:rPr>
+        <w:lastRenderedPageBreak/>
         <w:drawing>
           <wp:inline distT="0" distB="0" distL="0" distR="0" wp14:anchorId="3F491120" wp14:editId="409D7756">
             <wp:extent cx="5400040" cy="2575560"/>
@@ -3439,7 +3674,7 @@
                     <pic:cNvPicPr/>
                   </pic:nvPicPr>
                   <pic:blipFill>
-                    <a:blip r:embed="rId31"/>
+                    <a:blip r:embed="rId35"/>
                     <a:stretch>
                       <a:fillRect/>
                     </a:stretch>
@@ -3488,13 +3723,8 @@
         <w:fldChar w:fldCharType="end"/>
       </w:r>
       <w:r>
-        <w:t xml:space="preserve">: Detalle </w:t>
-      </w:r>
-      <w:proofErr w:type="spellStart"/>
-      <w:r>
-        <w:t>departmen</w:t>
-      </w:r>
-      <w:proofErr w:type="spellEnd"/>
+        <w:t>: Detalle departmen</w:t>
+      </w:r>
     </w:p>
     <w:p>
       <w:pPr>
@@ -3570,7 +3800,7 @@
                     <pic:cNvPicPr/>
                   </pic:nvPicPr>
                   <pic:blipFill>
-                    <a:blip r:embed="rId32"/>
+                    <a:blip r:embed="rId36"/>
                     <a:stretch>
                       <a:fillRect/>
                     </a:stretch>
@@ -3631,6 +3861,451 @@
     </w:sectPr>
   </w:body>
 </w:document>
+</file>
+
+<file path=word/numbering.xml><?xml version="1.0" encoding="utf-8"?>
+<w:numbering xmlns:wpc="http://schemas.microsoft.com/office/word/2010/wordprocessingCanvas" xmlns:cx="http://schemas.microsoft.com/office/drawing/2014/chartex" xmlns:cx1="http://schemas.microsoft.com/office/drawing/2015/9/8/chartex" xmlns:cx2="http://schemas.microsoft.com/office/drawing/2015/10/21/chartex" xmlns:cx3="http://schemas.microsoft.com/office/drawing/2016/5/9/chartex" xmlns:cx4="http://schemas.microsoft.com/office/drawing/2016/5/10/chartex" xmlns:cx5="http://schemas.microsoft.com/office/drawing/2016/5/11/chartex" xmlns:cx6="http://schemas.microsoft.com/office/drawing/2016/5/12/chartex" xmlns:cx7="http://schemas.microsoft.com/office/drawing/2016/5/13/chartex" xmlns:cx8="http://schemas.microsoft.com/office/drawing/2016/5/14/chartex" xmlns:mc="http://schemas.openxmlformats.org/markup-compatibility/2006" xmlns:aink="http://schemas.microsoft.com/office/drawing/2016/ink" xmlns:am3d="http://schemas.microsoft.com/office/drawing/2017/model3d" xmlns:o="urn:schemas-microsoft-com:office:office" xmlns:oel="http://schemas.microsoft.com/office/2019/extlst" xmlns:r="http://schemas.openxmlformats.org/officeDocument/2006/relationships" xmlns:m="http://schemas.openxmlformats.org/officeDocument/2006/math" xmlns:v="urn:schemas-microsoft-com:vml" xmlns:wp14="http://schemas.microsoft.com/office/word/2010/wordprocessingDrawing" xmlns:wp="http://schemas.openxmlformats.org/drawingml/2006/wordprocessingDrawing" xmlns:w10="urn:schemas-microsoft-com:office:word" xmlns:w="http://schemas.openxmlformats.org/wordprocessingml/2006/main" xmlns:w14="http://schemas.microsoft.com/office/word/2010/wordml" xmlns:w15="http://schemas.microsoft.com/office/word/2012/wordml" xmlns:w16cex="http://schemas.microsoft.com/office/word/2018/wordml/cex" xmlns:w16cid="http://schemas.microsoft.com/office/word/2016/wordml/cid" xmlns:w16="http://schemas.microsoft.com/office/word/2018/wordml" xmlns:w16sdtdh="http://schemas.microsoft.com/office/word/2020/wordml/sdtdatahash" xmlns:w16se="http://schemas.microsoft.com/office/word/2015/wordml/symex" xmlns:wpg="http://schemas.microsoft.com/office/word/2010/wordprocessingGroup" xmlns:wpi="http://schemas.microsoft.com/office/word/2010/wordprocessingInk" xmlns:wne="http://schemas.microsoft.com/office/word/2006/wordml" xmlns:wps="http://schemas.microsoft.com/office/word/2010/wordprocessingShape" mc:Ignorable="w14 w15 w16se w16cid w16 w16cex w16sdtdh wp14">
+  <w:abstractNum w:abstractNumId="0" w15:restartNumberingAfterBreak="0">
+    <w:nsid w:val="120B5A5F"/>
+    <w:multiLevelType w:val="hybridMultilevel"/>
+    <w:tmpl w:val="66D42ACA"/>
+    <w:lvl w:ilvl="0" w:tplc="623E6AC4">
+      <w:start w:val="1"/>
+      <w:numFmt w:val="decimal"/>
+      <w:lvlText w:val="%1."/>
+      <w:lvlJc w:val="left"/>
+      <w:pPr>
+        <w:ind w:left="720" w:hanging="360"/>
+      </w:pPr>
+      <w:rPr>
+        <w:rFonts w:hint="default"/>
+      </w:rPr>
+    </w:lvl>
+    <w:lvl w:ilvl="1" w:tplc="0C0A0019">
+      <w:start w:val="1"/>
+      <w:numFmt w:val="lowerLetter"/>
+      <w:lvlText w:val="%2."/>
+      <w:lvlJc w:val="left"/>
+      <w:pPr>
+        <w:ind w:left="1440" w:hanging="360"/>
+      </w:pPr>
+    </w:lvl>
+    <w:lvl w:ilvl="2" w:tplc="0C0A001B" w:tentative="1">
+      <w:start w:val="1"/>
+      <w:numFmt w:val="lowerRoman"/>
+      <w:lvlText w:val="%3."/>
+      <w:lvlJc w:val="right"/>
+      <w:pPr>
+        <w:ind w:left="2160" w:hanging="180"/>
+      </w:pPr>
+    </w:lvl>
+    <w:lvl w:ilvl="3" w:tplc="0C0A000F" w:tentative="1">
+      <w:start w:val="1"/>
+      <w:numFmt w:val="decimal"/>
+      <w:lvlText w:val="%4."/>
+      <w:lvlJc w:val="left"/>
+      <w:pPr>
+        <w:ind w:left="2880" w:hanging="360"/>
+      </w:pPr>
+    </w:lvl>
+    <w:lvl w:ilvl="4" w:tplc="0C0A0019" w:tentative="1">
+      <w:start w:val="1"/>
+      <w:numFmt w:val="lowerLetter"/>
+      <w:lvlText w:val="%5."/>
+      <w:lvlJc w:val="left"/>
+      <w:pPr>
+        <w:ind w:left="3600" w:hanging="360"/>
+      </w:pPr>
+    </w:lvl>
+    <w:lvl w:ilvl="5" w:tplc="0C0A001B" w:tentative="1">
+      <w:start w:val="1"/>
+      <w:numFmt w:val="lowerRoman"/>
+      <w:lvlText w:val="%6."/>
+      <w:lvlJc w:val="right"/>
+      <w:pPr>
+        <w:ind w:left="4320" w:hanging="180"/>
+      </w:pPr>
+    </w:lvl>
+    <w:lvl w:ilvl="6" w:tplc="0C0A000F" w:tentative="1">
+      <w:start w:val="1"/>
+      <w:numFmt w:val="decimal"/>
+      <w:lvlText w:val="%7."/>
+      <w:lvlJc w:val="left"/>
+      <w:pPr>
+        <w:ind w:left="5040" w:hanging="360"/>
+      </w:pPr>
+    </w:lvl>
+    <w:lvl w:ilvl="7" w:tplc="0C0A0019" w:tentative="1">
+      <w:start w:val="1"/>
+      <w:numFmt w:val="lowerLetter"/>
+      <w:lvlText w:val="%8."/>
+      <w:lvlJc w:val="left"/>
+      <w:pPr>
+        <w:ind w:left="5760" w:hanging="360"/>
+      </w:pPr>
+    </w:lvl>
+    <w:lvl w:ilvl="8" w:tplc="0C0A001B" w:tentative="1">
+      <w:start w:val="1"/>
+      <w:numFmt w:val="lowerRoman"/>
+      <w:lvlText w:val="%9."/>
+      <w:lvlJc w:val="right"/>
+      <w:pPr>
+        <w:ind w:left="6480" w:hanging="180"/>
+      </w:pPr>
+    </w:lvl>
+  </w:abstractNum>
+  <w:abstractNum w:abstractNumId="1" w15:restartNumberingAfterBreak="0">
+    <w:nsid w:val="333F3417"/>
+    <w:multiLevelType w:val="hybridMultilevel"/>
+    <w:tmpl w:val="04E4DA9A"/>
+    <w:lvl w:ilvl="0" w:tplc="0C0A0001">
+      <w:start w:val="1"/>
+      <w:numFmt w:val="bullet"/>
+      <w:lvlText w:val=""/>
+      <w:lvlJc w:val="left"/>
+      <w:pPr>
+        <w:ind w:left="720" w:hanging="360"/>
+      </w:pPr>
+      <w:rPr>
+        <w:rFonts w:ascii="Symbol" w:hAnsi="Symbol" w:hint="default"/>
+      </w:rPr>
+    </w:lvl>
+    <w:lvl w:ilvl="1" w:tplc="0C0A0003" w:tentative="1">
+      <w:start w:val="1"/>
+      <w:numFmt w:val="bullet"/>
+      <w:lvlText w:val="o"/>
+      <w:lvlJc w:val="left"/>
+      <w:pPr>
+        <w:ind w:left="1440" w:hanging="360"/>
+      </w:pPr>
+      <w:rPr>
+        <w:rFonts w:ascii="Courier New" w:hAnsi="Courier New" w:cs="Courier New" w:hint="default"/>
+      </w:rPr>
+    </w:lvl>
+    <w:lvl w:ilvl="2" w:tplc="0C0A0005" w:tentative="1">
+      <w:start w:val="1"/>
+      <w:numFmt w:val="bullet"/>
+      <w:lvlText w:val=""/>
+      <w:lvlJc w:val="left"/>
+      <w:pPr>
+        <w:ind w:left="2160" w:hanging="360"/>
+      </w:pPr>
+      <w:rPr>
+        <w:rFonts w:ascii="Wingdings" w:hAnsi="Wingdings" w:hint="default"/>
+      </w:rPr>
+    </w:lvl>
+    <w:lvl w:ilvl="3" w:tplc="0C0A0001" w:tentative="1">
+      <w:start w:val="1"/>
+      <w:numFmt w:val="bullet"/>
+      <w:lvlText w:val=""/>
+      <w:lvlJc w:val="left"/>
+      <w:pPr>
+        <w:ind w:left="2880" w:hanging="360"/>
+      </w:pPr>
+      <w:rPr>
+        <w:rFonts w:ascii="Symbol" w:hAnsi="Symbol" w:hint="default"/>
+      </w:rPr>
+    </w:lvl>
+    <w:lvl w:ilvl="4" w:tplc="0C0A0003" w:tentative="1">
+      <w:start w:val="1"/>
+      <w:numFmt w:val="bullet"/>
+      <w:lvlText w:val="o"/>
+      <w:lvlJc w:val="left"/>
+      <w:pPr>
+        <w:ind w:left="3600" w:hanging="360"/>
+      </w:pPr>
+      <w:rPr>
+        <w:rFonts w:ascii="Courier New" w:hAnsi="Courier New" w:cs="Courier New" w:hint="default"/>
+      </w:rPr>
+    </w:lvl>
+    <w:lvl w:ilvl="5" w:tplc="0C0A0005" w:tentative="1">
+      <w:start w:val="1"/>
+      <w:numFmt w:val="bullet"/>
+      <w:lvlText w:val=""/>
+      <w:lvlJc w:val="left"/>
+      <w:pPr>
+        <w:ind w:left="4320" w:hanging="360"/>
+      </w:pPr>
+      <w:rPr>
+        <w:rFonts w:ascii="Wingdings" w:hAnsi="Wingdings" w:hint="default"/>
+      </w:rPr>
+    </w:lvl>
+    <w:lvl w:ilvl="6" w:tplc="0C0A0001" w:tentative="1">
+      <w:start w:val="1"/>
+      <w:numFmt w:val="bullet"/>
+      <w:lvlText w:val=""/>
+      <w:lvlJc w:val="left"/>
+      <w:pPr>
+        <w:ind w:left="5040" w:hanging="360"/>
+      </w:pPr>
+      <w:rPr>
+        <w:rFonts w:ascii="Symbol" w:hAnsi="Symbol" w:hint="default"/>
+      </w:rPr>
+    </w:lvl>
+    <w:lvl w:ilvl="7" w:tplc="0C0A0003" w:tentative="1">
+      <w:start w:val="1"/>
+      <w:numFmt w:val="bullet"/>
+      <w:lvlText w:val="o"/>
+      <w:lvlJc w:val="left"/>
+      <w:pPr>
+        <w:ind w:left="5760" w:hanging="360"/>
+      </w:pPr>
+      <w:rPr>
+        <w:rFonts w:ascii="Courier New" w:hAnsi="Courier New" w:cs="Courier New" w:hint="default"/>
+      </w:rPr>
+    </w:lvl>
+    <w:lvl w:ilvl="8" w:tplc="0C0A0005" w:tentative="1">
+      <w:start w:val="1"/>
+      <w:numFmt w:val="bullet"/>
+      <w:lvlText w:val=""/>
+      <w:lvlJc w:val="left"/>
+      <w:pPr>
+        <w:ind w:left="6480" w:hanging="360"/>
+      </w:pPr>
+      <w:rPr>
+        <w:rFonts w:ascii="Wingdings" w:hAnsi="Wingdings" w:hint="default"/>
+      </w:rPr>
+    </w:lvl>
+  </w:abstractNum>
+  <w:abstractNum w:abstractNumId="2" w15:restartNumberingAfterBreak="0">
+    <w:nsid w:val="475A02E5"/>
+    <w:multiLevelType w:val="hybridMultilevel"/>
+    <w:tmpl w:val="8808FDA2"/>
+    <w:lvl w:ilvl="0" w:tplc="0C0A0001">
+      <w:start w:val="1"/>
+      <w:numFmt w:val="bullet"/>
+      <w:lvlText w:val=""/>
+      <w:lvlJc w:val="left"/>
+      <w:pPr>
+        <w:ind w:left="720" w:hanging="360"/>
+      </w:pPr>
+      <w:rPr>
+        <w:rFonts w:ascii="Symbol" w:hAnsi="Symbol" w:hint="default"/>
+      </w:rPr>
+    </w:lvl>
+    <w:lvl w:ilvl="1" w:tplc="0C0A0003" w:tentative="1">
+      <w:start w:val="1"/>
+      <w:numFmt w:val="bullet"/>
+      <w:lvlText w:val="o"/>
+      <w:lvlJc w:val="left"/>
+      <w:pPr>
+        <w:ind w:left="1440" w:hanging="360"/>
+      </w:pPr>
+      <w:rPr>
+        <w:rFonts w:ascii="Courier New" w:hAnsi="Courier New" w:cs="Courier New" w:hint="default"/>
+      </w:rPr>
+    </w:lvl>
+    <w:lvl w:ilvl="2" w:tplc="0C0A0005" w:tentative="1">
+      <w:start w:val="1"/>
+      <w:numFmt w:val="bullet"/>
+      <w:lvlText w:val=""/>
+      <w:lvlJc w:val="left"/>
+      <w:pPr>
+        <w:ind w:left="2160" w:hanging="360"/>
+      </w:pPr>
+      <w:rPr>
+        <w:rFonts w:ascii="Wingdings" w:hAnsi="Wingdings" w:hint="default"/>
+      </w:rPr>
+    </w:lvl>
+    <w:lvl w:ilvl="3" w:tplc="0C0A0001" w:tentative="1">
+      <w:start w:val="1"/>
+      <w:numFmt w:val="bullet"/>
+      <w:lvlText w:val=""/>
+      <w:lvlJc w:val="left"/>
+      <w:pPr>
+        <w:ind w:left="2880" w:hanging="360"/>
+      </w:pPr>
+      <w:rPr>
+        <w:rFonts w:ascii="Symbol" w:hAnsi="Symbol" w:hint="default"/>
+      </w:rPr>
+    </w:lvl>
+    <w:lvl w:ilvl="4" w:tplc="0C0A0003" w:tentative="1">
+      <w:start w:val="1"/>
+      <w:numFmt w:val="bullet"/>
+      <w:lvlText w:val="o"/>
+      <w:lvlJc w:val="left"/>
+      <w:pPr>
+        <w:ind w:left="3600" w:hanging="360"/>
+      </w:pPr>
+      <w:rPr>
+        <w:rFonts w:ascii="Courier New" w:hAnsi="Courier New" w:cs="Courier New" w:hint="default"/>
+      </w:rPr>
+    </w:lvl>
+    <w:lvl w:ilvl="5" w:tplc="0C0A0005" w:tentative="1">
+      <w:start w:val="1"/>
+      <w:numFmt w:val="bullet"/>
+      <w:lvlText w:val=""/>
+      <w:lvlJc w:val="left"/>
+      <w:pPr>
+        <w:ind w:left="4320" w:hanging="360"/>
+      </w:pPr>
+      <w:rPr>
+        <w:rFonts w:ascii="Wingdings" w:hAnsi="Wingdings" w:hint="default"/>
+      </w:rPr>
+    </w:lvl>
+    <w:lvl w:ilvl="6" w:tplc="0C0A0001" w:tentative="1">
+      <w:start w:val="1"/>
+      <w:numFmt w:val="bullet"/>
+      <w:lvlText w:val=""/>
+      <w:lvlJc w:val="left"/>
+      <w:pPr>
+        <w:ind w:left="5040" w:hanging="360"/>
+      </w:pPr>
+      <w:rPr>
+        <w:rFonts w:ascii="Symbol" w:hAnsi="Symbol" w:hint="default"/>
+      </w:rPr>
+    </w:lvl>
+    <w:lvl w:ilvl="7" w:tplc="0C0A0003" w:tentative="1">
+      <w:start w:val="1"/>
+      <w:numFmt w:val="bullet"/>
+      <w:lvlText w:val="o"/>
+      <w:lvlJc w:val="left"/>
+      <w:pPr>
+        <w:ind w:left="5760" w:hanging="360"/>
+      </w:pPr>
+      <w:rPr>
+        <w:rFonts w:ascii="Courier New" w:hAnsi="Courier New" w:cs="Courier New" w:hint="default"/>
+      </w:rPr>
+    </w:lvl>
+    <w:lvl w:ilvl="8" w:tplc="0C0A0005" w:tentative="1">
+      <w:start w:val="1"/>
+      <w:numFmt w:val="bullet"/>
+      <w:lvlText w:val=""/>
+      <w:lvlJc w:val="left"/>
+      <w:pPr>
+        <w:ind w:left="6480" w:hanging="360"/>
+      </w:pPr>
+      <w:rPr>
+        <w:rFonts w:ascii="Wingdings" w:hAnsi="Wingdings" w:hint="default"/>
+      </w:rPr>
+    </w:lvl>
+  </w:abstractNum>
+  <w:abstractNum w:abstractNumId="3" w15:restartNumberingAfterBreak="0">
+    <w:nsid w:val="714A73D9"/>
+    <w:multiLevelType w:val="hybridMultilevel"/>
+    <w:tmpl w:val="3BC41BC8"/>
+    <w:lvl w:ilvl="0" w:tplc="0C0A0001">
+      <w:start w:val="1"/>
+      <w:numFmt w:val="bullet"/>
+      <w:lvlText w:val=""/>
+      <w:lvlJc w:val="left"/>
+      <w:pPr>
+        <w:ind w:left="1440" w:hanging="360"/>
+      </w:pPr>
+      <w:rPr>
+        <w:rFonts w:ascii="Symbol" w:hAnsi="Symbol" w:hint="default"/>
+      </w:rPr>
+    </w:lvl>
+    <w:lvl w:ilvl="1" w:tplc="0C0A0003" w:tentative="1">
+      <w:start w:val="1"/>
+      <w:numFmt w:val="bullet"/>
+      <w:lvlText w:val="o"/>
+      <w:lvlJc w:val="left"/>
+      <w:pPr>
+        <w:ind w:left="2160" w:hanging="360"/>
+      </w:pPr>
+      <w:rPr>
+        <w:rFonts w:ascii="Courier New" w:hAnsi="Courier New" w:cs="Courier New" w:hint="default"/>
+      </w:rPr>
+    </w:lvl>
+    <w:lvl w:ilvl="2" w:tplc="0C0A0005" w:tentative="1">
+      <w:start w:val="1"/>
+      <w:numFmt w:val="bullet"/>
+      <w:lvlText w:val=""/>
+      <w:lvlJc w:val="left"/>
+      <w:pPr>
+        <w:ind w:left="2880" w:hanging="360"/>
+      </w:pPr>
+      <w:rPr>
+        <w:rFonts w:ascii="Wingdings" w:hAnsi="Wingdings" w:hint="default"/>
+      </w:rPr>
+    </w:lvl>
+    <w:lvl w:ilvl="3" w:tplc="0C0A0001" w:tentative="1">
+      <w:start w:val="1"/>
+      <w:numFmt w:val="bullet"/>
+      <w:lvlText w:val=""/>
+      <w:lvlJc w:val="left"/>
+      <w:pPr>
+        <w:ind w:left="3600" w:hanging="360"/>
+      </w:pPr>
+      <w:rPr>
+        <w:rFonts w:ascii="Symbol" w:hAnsi="Symbol" w:hint="default"/>
+      </w:rPr>
+    </w:lvl>
+    <w:lvl w:ilvl="4" w:tplc="0C0A0003" w:tentative="1">
+      <w:start w:val="1"/>
+      <w:numFmt w:val="bullet"/>
+      <w:lvlText w:val="o"/>
+      <w:lvlJc w:val="left"/>
+      <w:pPr>
+        <w:ind w:left="4320" w:hanging="360"/>
+      </w:pPr>
+      <w:rPr>
+        <w:rFonts w:ascii="Courier New" w:hAnsi="Courier New" w:cs="Courier New" w:hint="default"/>
+      </w:rPr>
+    </w:lvl>
+    <w:lvl w:ilvl="5" w:tplc="0C0A0005" w:tentative="1">
+      <w:start w:val="1"/>
+      <w:numFmt w:val="bullet"/>
+      <w:lvlText w:val=""/>
+      <w:lvlJc w:val="left"/>
+      <w:pPr>
+        <w:ind w:left="5040" w:hanging="360"/>
+      </w:pPr>
+      <w:rPr>
+        <w:rFonts w:ascii="Wingdings" w:hAnsi="Wingdings" w:hint="default"/>
+      </w:rPr>
+    </w:lvl>
+    <w:lvl w:ilvl="6" w:tplc="0C0A0001" w:tentative="1">
+      <w:start w:val="1"/>
+      <w:numFmt w:val="bullet"/>
+      <w:lvlText w:val=""/>
+      <w:lvlJc w:val="left"/>
+      <w:pPr>
+        <w:ind w:left="5760" w:hanging="360"/>
+      </w:pPr>
+      <w:rPr>
+        <w:rFonts w:ascii="Symbol" w:hAnsi="Symbol" w:hint="default"/>
+      </w:rPr>
+    </w:lvl>
+    <w:lvl w:ilvl="7" w:tplc="0C0A0003" w:tentative="1">
+      <w:start w:val="1"/>
+      <w:numFmt w:val="bullet"/>
+      <w:lvlText w:val="o"/>
+      <w:lvlJc w:val="left"/>
+      <w:pPr>
+        <w:ind w:left="6480" w:hanging="360"/>
+      </w:pPr>
+      <w:rPr>
+        <w:rFonts w:ascii="Courier New" w:hAnsi="Courier New" w:cs="Courier New" w:hint="default"/>
+      </w:rPr>
+    </w:lvl>
+    <w:lvl w:ilvl="8" w:tplc="0C0A0005" w:tentative="1">
+      <w:start w:val="1"/>
+      <w:numFmt w:val="bullet"/>
+      <w:lvlText w:val=""/>
+      <w:lvlJc w:val="left"/>
+      <w:pPr>
+        <w:ind w:left="7200" w:hanging="360"/>
+      </w:pPr>
+      <w:rPr>
+        <w:rFonts w:ascii="Wingdings" w:hAnsi="Wingdings" w:hint="default"/>
+      </w:rPr>
+    </w:lvl>
+  </w:abstractNum>
+  <w:num w:numId="1" w16cid:durableId="472909221">
+    <w:abstractNumId w:val="1"/>
+  </w:num>
+  <w:num w:numId="2" w16cid:durableId="1394818815">
+    <w:abstractNumId w:val="3"/>
+  </w:num>
+  <w:num w:numId="3" w16cid:durableId="100880494">
+    <w:abstractNumId w:val="2"/>
+  </w:num>
+  <w:num w:numId="4" w16cid:durableId="1349673924">
+    <w:abstractNumId w:val="0"/>
+  </w:num>
+</w:numbering>
 </file>
 
 <file path=word/styles.xml><?xml version="1.0" encoding="utf-8"?>
@@ -4246,6 +4921,29 @@
       <w:u w:val="single"/>
     </w:rPr>
   </w:style>
+  <w:style w:type="paragraph" w:styleId="Prrafodelista">
+    <w:name w:val="List Paragraph"/>
+    <w:basedOn w:val="Normal"/>
+    <w:uiPriority w:val="34"/>
+    <w:qFormat/>
+    <w:rsid w:val="00636FB0"/>
+    <w:pPr>
+      <w:ind w:left="720"/>
+      <w:contextualSpacing/>
+    </w:pPr>
+  </w:style>
+  <w:style w:type="character" w:styleId="Mencinsinresolver">
+    <w:name w:val="Unresolved Mention"/>
+    <w:basedOn w:val="Fuentedeprrafopredeter"/>
+    <w:uiPriority w:val="99"/>
+    <w:semiHidden/>
+    <w:unhideWhenUsed/>
+    <w:rsid w:val="00726845"/>
+    <w:rPr>
+      <w:color w:val="605E5C"/>
+      <w:shd w:val="clear" w:color="auto" w:fill="E1DFDD"/>
+    </w:rPr>
+  </w:style>
 </w:styles>
 </file>
 

</xml_diff>

<commit_message>
Finishe solition for sicpa
</commit_message>
<xml_diff>
--- a/Documento de evidencia de la aplicación.docx
+++ b/Documento de evidencia de la aplicación.docx
@@ -1595,7 +1595,22 @@
     </w:p>
     <w:p>
       <w:r>
-        <w:t xml:space="preserve">Este microservicio requiere </w:t>
+        <w:t>Este microservicio requiere</w:t>
+      </w:r>
+      <w:r>
+        <w:t xml:space="preserve"> instalar docker y docker compose</w:t>
+      </w:r>
+    </w:p>
+    <w:p>
+      <w:pPr>
+        <w:pStyle w:val="Prrafodelista"/>
+        <w:numPr>
+          <w:ilvl w:val="0"/>
+          <w:numId w:val="5"/>
+        </w:numPr>
+      </w:pPr>
+      <w:r>
+        <w:t xml:space="preserve"> </w:t>
       </w:r>
       <w:hyperlink r:id="rId6" w:history="1">
         <w:r>
@@ -1606,8 +1621,17 @@
         </w:r>
       </w:hyperlink>
       <w:r>
-        <w:t xml:space="preserve">  y </w:t>
-      </w:r>
+        <w:t xml:space="preserve">  </w:t>
+      </w:r>
+    </w:p>
+    <w:p>
+      <w:pPr>
+        <w:pStyle w:val="Prrafodelista"/>
+        <w:numPr>
+          <w:ilvl w:val="0"/>
+          <w:numId w:val="5"/>
+        </w:numPr>
+      </w:pPr>
       <w:hyperlink r:id="rId7" w:history="1">
         <w:r>
           <w:rPr>
@@ -1617,8 +1641,13 @@
         </w:r>
       </w:hyperlink>
       <w:r>
-        <w:t xml:space="preserve"> para ejecutar.</w:t>
-      </w:r>
+        <w:t xml:space="preserve"> </w:t>
+      </w:r>
+    </w:p>
+    <w:p>
+      <w:pPr>
+        <w:pStyle w:val="Prrafodelista"/>
+      </w:pPr>
     </w:p>
     <w:p>
       <w:pPr>
@@ -1629,8 +1658,18 @@
         </w:numPr>
       </w:pPr>
       <w:r>
-        <w:t>Descargar las fuentes del repositorio.</w:t>
-      </w:r>
+        <w:t>El código fuente se encuentra en la siguiente url</w:t>
+      </w:r>
+    </w:p>
+    <w:p>
+      <w:hyperlink r:id="rId8" w:history="1">
+        <w:r>
+          <w:rPr>
+            <w:rStyle w:val="Hipervnculo"/>
+          </w:rPr>
+          <w:t>https://github.com/squishpesolis/sicpa-stalyn-quishpe.git</w:t>
+        </w:r>
+      </w:hyperlink>
     </w:p>
     <w:p/>
     <w:p>
@@ -1710,21 +1749,123 @@
         <w:t>docker-compose ps</w:t>
       </w:r>
     </w:p>
-    <w:p/>
-    <w:p>
-      <w:pPr>
-        <w:pStyle w:val="Ttulo2"/>
-      </w:pPr>
-      <w:r>
-        <w:t>Base de datos.</w:t>
-      </w:r>
-    </w:p>
-    <w:p/>
-    <w:p>
+    <w:p>
+      <w:pPr>
+        <w:pStyle w:val="Prrafodelista"/>
+        <w:numPr>
+          <w:ilvl w:val="0"/>
+          <w:numId w:val="4"/>
+        </w:numPr>
+        <w:rPr>
+          <w:b/>
+          <w:bCs/>
+        </w:rPr>
+      </w:pPr>
+      <w:r>
+        <w:t>Ingresar al link</w:t>
+      </w:r>
+      <w:r>
+        <w:t>, se observa la siguiente pantalla</w:t>
+      </w:r>
+    </w:p>
+    <w:p>
+      <w:pPr>
+        <w:rPr>
+          <w:b/>
+          <w:bCs/>
+        </w:rPr>
+      </w:pPr>
+      <w:hyperlink r:id="rId9" w:history="1">
+        <w:r>
+          <w:rPr>
+            <w:rStyle w:val="Hipervnculo"/>
+            <w:b/>
+            <w:bCs/>
+          </w:rPr>
+          <w:t>http://localhost:4500/#/dashboard</w:t>
+        </w:r>
+      </w:hyperlink>
+    </w:p>
+    <w:p>
+      <w:pPr>
+        <w:rPr>
+          <w:b/>
+          <w:bCs/>
+        </w:rPr>
+      </w:pPr>
+    </w:p>
+    <w:p>
+      <w:pPr>
+        <w:rPr>
+          <w:b/>
+          <w:bCs/>
+        </w:rPr>
+      </w:pPr>
       <w:r>
         <w:rPr>
           <w:noProof/>
         </w:rPr>
+        <w:drawing>
+          <wp:inline distT="0" distB="0" distL="0" distR="0" wp14:anchorId="7A5BEDC4" wp14:editId="57E4BC0E">
+            <wp:extent cx="5400040" cy="2369185"/>
+            <wp:effectExtent l="0" t="0" r="0" b="0"/>
+            <wp:docPr id="55" name="Imagen 55" descr="Interfaz de usuario gráfica, Aplicación&#10;&#10;Descripción generada automáticamente"/>
+            <wp:cNvGraphicFramePr>
+              <a:graphicFrameLocks xmlns:a="http://schemas.openxmlformats.org/drawingml/2006/main" noChangeAspect="1"/>
+            </wp:cNvGraphicFramePr>
+            <a:graphic xmlns:a="http://schemas.openxmlformats.org/drawingml/2006/main">
+              <a:graphicData uri="http://schemas.openxmlformats.org/drawingml/2006/picture">
+                <pic:pic xmlns:pic="http://schemas.openxmlformats.org/drawingml/2006/picture">
+                  <pic:nvPicPr>
+                    <pic:cNvPr id="55" name="Imagen 55" descr="Interfaz de usuario gráfica, Aplicación&#10;&#10;Descripción generada automáticamente"/>
+                    <pic:cNvPicPr/>
+                  </pic:nvPicPr>
+                  <pic:blipFill>
+                    <a:blip r:embed="rId10"/>
+                    <a:stretch>
+                      <a:fillRect/>
+                    </a:stretch>
+                  </pic:blipFill>
+                  <pic:spPr>
+                    <a:xfrm>
+                      <a:off x="0" y="0"/>
+                      <a:ext cx="5400040" cy="2369185"/>
+                    </a:xfrm>
+                    <a:prstGeom prst="rect">
+                      <a:avLst/>
+                    </a:prstGeom>
+                  </pic:spPr>
+                </pic:pic>
+              </a:graphicData>
+            </a:graphic>
+          </wp:inline>
+        </w:drawing>
+      </w:r>
+    </w:p>
+    <w:p>
+      <w:pPr>
+        <w:rPr>
+          <w:b/>
+          <w:bCs/>
+        </w:rPr>
+      </w:pPr>
+    </w:p>
+    <w:p/>
+    <w:p>
+      <w:pPr>
+        <w:pStyle w:val="Ttulo2"/>
+      </w:pPr>
+      <w:r>
+        <w:t>Base de datos.</w:t>
+      </w:r>
+    </w:p>
+    <w:p/>
+    <w:p>
+      <w:r>
+        <w:rPr>
+          <w:noProof/>
+        </w:rPr>
+        <w:lastRenderedPageBreak/>
         <w:drawing>
           <wp:inline distT="0" distB="0" distL="0" distR="0" wp14:anchorId="10BDE30E" wp14:editId="5FBC589D">
             <wp:extent cx="3333750" cy="1171575"/>
@@ -1741,7 +1882,7 @@
                     <pic:cNvPicPr/>
                   </pic:nvPicPr>
                   <pic:blipFill>
-                    <a:blip r:embed="rId8"/>
+                    <a:blip r:embed="rId11"/>
                     <a:stretch>
                       <a:fillRect/>
                     </a:stretch>
@@ -1794,7 +1935,7 @@
                     <pic:cNvPicPr/>
                   </pic:nvPicPr>
                   <pic:blipFill>
-                    <a:blip r:embed="rId9"/>
+                    <a:blip r:embed="rId12"/>
                     <a:stretch>
                       <a:fillRect/>
                     </a:stretch>
@@ -1889,7 +2030,7 @@
                     </pic:cNvPicPr>
                   </pic:nvPicPr>
                   <pic:blipFill>
-                    <a:blip r:embed="rId10">
+                    <a:blip r:embed="rId13">
                       <a:extLst>
                         <a:ext uri="{28A0092B-C50C-407E-A947-70E740481C1C}">
                           <a14:useLocalDpi xmlns:a14="http://schemas.microsoft.com/office/drawing/2010/main" val="0"/>
@@ -1984,7 +2125,7 @@
                     </pic:cNvPicPr>
                   </pic:nvPicPr>
                   <pic:blipFill rotWithShape="1">
-                    <a:blip r:embed="rId11">
+                    <a:blip r:embed="rId14">
                       <a:extLst>
                         <a:ext uri="{28A0092B-C50C-407E-A947-70E740481C1C}">
                           <a14:useLocalDpi xmlns:a14="http://schemas.microsoft.com/office/drawing/2010/main" val="0"/>
@@ -2045,7 +2186,7 @@
                     </pic:cNvPicPr>
                   </pic:nvPicPr>
                   <pic:blipFill rotWithShape="1">
-                    <a:blip r:embed="rId12">
+                    <a:blip r:embed="rId15">
                       <a:extLst>
                         <a:ext uri="{28A0092B-C50C-407E-A947-70E740481C1C}">
                           <a14:useLocalDpi xmlns:a14="http://schemas.microsoft.com/office/drawing/2010/main" val="0"/>
@@ -2106,7 +2247,7 @@
                     </pic:cNvPicPr>
                   </pic:nvPicPr>
                   <pic:blipFill>
-                    <a:blip r:embed="rId13">
+                    <a:blip r:embed="rId16">
                       <a:extLst>
                         <a:ext uri="{28A0092B-C50C-407E-A947-70E740481C1C}">
                           <a14:useLocalDpi xmlns:a14="http://schemas.microsoft.com/office/drawing/2010/main" val="0"/>
@@ -2164,7 +2305,7 @@
                     </pic:cNvPicPr>
                   </pic:nvPicPr>
                   <pic:blipFill>
-                    <a:blip r:embed="rId14">
+                    <a:blip r:embed="rId17">
                       <a:extLst>
                         <a:ext uri="{28A0092B-C50C-407E-A947-70E740481C1C}">
                           <a14:useLocalDpi xmlns:a14="http://schemas.microsoft.com/office/drawing/2010/main" val="0"/>
@@ -2246,7 +2387,6 @@
         <w:rPr>
           <w:noProof/>
         </w:rPr>
-        <w:lastRenderedPageBreak/>
         <w:drawing>
           <wp:inline distT="0" distB="0" distL="0" distR="0" wp14:anchorId="29F3181F" wp14:editId="653FFC86">
             <wp:extent cx="5400040" cy="2533015"/>
@@ -2263,7 +2403,7 @@
                     <pic:cNvPicPr/>
                   </pic:nvPicPr>
                   <pic:blipFill>
-                    <a:blip r:embed="rId15"/>
+                    <a:blip r:embed="rId18"/>
                     <a:stretch>
                       <a:fillRect/>
                     </a:stretch>
@@ -2289,6 +2429,7 @@
         <w:rPr>
           <w:noProof/>
         </w:rPr>
+        <w:lastRenderedPageBreak/>
         <w:drawing>
           <wp:inline distT="0" distB="0" distL="0" distR="0" wp14:anchorId="3CF622FD" wp14:editId="1F1D9BD7">
             <wp:extent cx="5400040" cy="2548255"/>
@@ -2305,7 +2446,7 @@
                     <pic:cNvPicPr/>
                   </pic:nvPicPr>
                   <pic:blipFill>
-                    <a:blip r:embed="rId16"/>
+                    <a:blip r:embed="rId19"/>
                     <a:stretch>
                       <a:fillRect/>
                     </a:stretch>
@@ -2366,7 +2507,7 @@
                     </pic:cNvPicPr>
                   </pic:nvPicPr>
                   <pic:blipFill rotWithShape="1">
-                    <a:blip r:embed="rId17" cstate="print">
+                    <a:blip r:embed="rId20" cstate="print">
                       <a:extLst>
                         <a:ext uri="{28A0092B-C50C-407E-A947-70E740481C1C}">
                           <a14:useLocalDpi xmlns:a14="http://schemas.microsoft.com/office/drawing/2010/main" val="0"/>
@@ -2406,7 +2547,6 @@
         <w:rPr>
           <w:noProof/>
         </w:rPr>
-        <w:lastRenderedPageBreak/>
         <w:drawing>
           <wp:inline distT="0" distB="0" distL="0" distR="0" wp14:anchorId="73FB3F26" wp14:editId="1DE59628">
             <wp:extent cx="5400040" cy="2845435"/>
@@ -2423,7 +2563,7 @@
                     <pic:cNvPicPr/>
                   </pic:nvPicPr>
                   <pic:blipFill>
-                    <a:blip r:embed="rId18"/>
+                    <a:blip r:embed="rId21"/>
                     <a:stretch>
                       <a:fillRect/>
                     </a:stretch>
@@ -2450,6 +2590,7 @@
         <w:jc w:val="center"/>
       </w:pPr>
       <w:r>
+        <w:lastRenderedPageBreak/>
         <w:t xml:space="preserve">Figura </w:t>
       </w:r>
       <w:fldSimple w:instr=" SEQ Figura \* ARABIC ">
@@ -2499,7 +2640,7 @@
                     </pic:cNvPicPr>
                   </pic:nvPicPr>
                   <pic:blipFill>
-                    <a:blip r:embed="rId19" cstate="print">
+                    <a:blip r:embed="rId22" cstate="print">
                       <a:extLst>
                         <a:ext uri="{28A0092B-C50C-407E-A947-70E740481C1C}">
                           <a14:useLocalDpi xmlns:a14="http://schemas.microsoft.com/office/drawing/2010/main" val="0"/>
@@ -2557,7 +2698,6 @@
       </w:pPr>
       <w:bookmarkStart w:id="7" w:name="_Toc113716784"/>
       <w:r>
-        <w:lastRenderedPageBreak/>
         <w:t>Editar</w:t>
       </w:r>
       <w:bookmarkEnd w:id="7"/>
@@ -2586,7 +2726,7 @@
                     <pic:cNvPicPr/>
                   </pic:nvPicPr>
                   <pic:blipFill>
-                    <a:blip r:embed="rId20"/>
+                    <a:blip r:embed="rId23"/>
                     <a:stretch>
                       <a:fillRect/>
                     </a:stretch>
@@ -2626,6 +2766,7 @@
         <w:rPr>
           <w:noProof/>
         </w:rPr>
+        <w:lastRenderedPageBreak/>
         <w:drawing>
           <wp:inline distT="0" distB="0" distL="0" distR="0" wp14:anchorId="489F348E" wp14:editId="7473263E">
             <wp:extent cx="5394960" cy="2286000"/>
@@ -2644,7 +2785,7 @@
                     </pic:cNvPicPr>
                   </pic:nvPicPr>
                   <pic:blipFill>
-                    <a:blip r:embed="rId21">
+                    <a:blip r:embed="rId24">
                       <a:extLst>
                         <a:ext uri="{28A0092B-C50C-407E-A947-70E740481C1C}">
                           <a14:useLocalDpi xmlns:a14="http://schemas.microsoft.com/office/drawing/2010/main" val="0"/>
@@ -2708,7 +2849,7 @@
                     <pic:cNvPicPr/>
                   </pic:nvPicPr>
                   <pic:blipFill>
-                    <a:blip r:embed="rId22"/>
+                    <a:blip r:embed="rId25"/>
                     <a:stretch>
                       <a:fillRect/>
                     </a:stretch>
@@ -2734,7 +2875,6 @@
         <w:rPr>
           <w:noProof/>
         </w:rPr>
-        <w:lastRenderedPageBreak/>
         <w:drawing>
           <wp:inline distT="0" distB="0" distL="0" distR="0" wp14:anchorId="56AD4C95" wp14:editId="1D4968A7">
             <wp:extent cx="5400040" cy="2273935"/>
@@ -2751,7 +2891,7 @@
                     <pic:cNvPicPr/>
                   </pic:nvPicPr>
                   <pic:blipFill>
-                    <a:blip r:embed="rId23"/>
+                    <a:blip r:embed="rId26"/>
                     <a:stretch>
                       <a:fillRect/>
                     </a:stretch>
@@ -2778,6 +2918,7 @@
         <w:rPr>
           <w:noProof/>
         </w:rPr>
+        <w:lastRenderedPageBreak/>
         <w:drawing>
           <wp:inline distT="0" distB="0" distL="0" distR="0" wp14:anchorId="0330E551" wp14:editId="7F6014A1">
             <wp:extent cx="5400040" cy="2569210"/>
@@ -2794,7 +2935,7 @@
                     <pic:cNvPicPr/>
                   </pic:nvPicPr>
                   <pic:blipFill>
-                    <a:blip r:embed="rId24"/>
+                    <a:blip r:embed="rId27"/>
                     <a:stretch>
                       <a:fillRect/>
                     </a:stretch>
@@ -2865,7 +3006,6 @@
         <w:rPr>
           <w:noProof/>
         </w:rPr>
-        <w:lastRenderedPageBreak/>
         <w:drawing>
           <wp:inline distT="0" distB="0" distL="0" distR="0" wp14:anchorId="5E1FCB5D" wp14:editId="0E970E15">
             <wp:extent cx="5400040" cy="2457450"/>
@@ -2884,7 +3024,7 @@
                     </pic:cNvPicPr>
                   </pic:nvPicPr>
                   <pic:blipFill>
-                    <a:blip r:embed="rId25">
+                    <a:blip r:embed="rId28">
                       <a:extLst>
                         <a:ext uri="{28A0092B-C50C-407E-A947-70E740481C1C}">
                           <a14:useLocalDpi xmlns:a14="http://schemas.microsoft.com/office/drawing/2010/main" val="0"/>
@@ -2921,6 +3061,7 @@
         <w:rPr>
           <w:noProof/>
         </w:rPr>
+        <w:lastRenderedPageBreak/>
         <w:drawing>
           <wp:inline distT="0" distB="0" distL="0" distR="0" wp14:anchorId="344FB2A7" wp14:editId="5494138F">
             <wp:extent cx="5400040" cy="2478405"/>
@@ -2937,7 +3078,7 @@
                     <pic:cNvPicPr/>
                   </pic:nvPicPr>
                   <pic:blipFill>
-                    <a:blip r:embed="rId26"/>
+                    <a:blip r:embed="rId29"/>
                     <a:stretch>
                       <a:fillRect/>
                     </a:stretch>
@@ -2979,7 +3120,7 @@
                     <pic:cNvPicPr/>
                   </pic:nvPicPr>
                   <pic:blipFill>
-                    <a:blip r:embed="rId16"/>
+                    <a:blip r:embed="rId19"/>
                     <a:stretch>
                       <a:fillRect/>
                     </a:stretch>
@@ -3027,7 +3168,6 @@
       </w:pPr>
       <w:bookmarkStart w:id="11" w:name="_Toc113716788"/>
       <w:r>
-        <w:lastRenderedPageBreak/>
         <w:t>Lista</w:t>
       </w:r>
       <w:bookmarkEnd w:id="11"/>
@@ -3044,6 +3184,7 @@
         <w:rPr>
           <w:noProof/>
         </w:rPr>
+        <w:lastRenderedPageBreak/>
         <w:drawing>
           <wp:inline distT="0" distB="0" distL="0" distR="0" wp14:anchorId="434EF72B" wp14:editId="45083462">
             <wp:extent cx="5400040" cy="2740025"/>
@@ -3060,7 +3201,7 @@
                     <pic:cNvPicPr/>
                   </pic:nvPicPr>
                   <pic:blipFill>
-                    <a:blip r:embed="rId27"/>
+                    <a:blip r:embed="rId30"/>
                     <a:stretch>
                       <a:fillRect/>
                     </a:stretch>
@@ -3148,7 +3289,7 @@
                     <pic:cNvPicPr/>
                   </pic:nvPicPr>
                   <pic:blipFill>
-                    <a:blip r:embed="rId28"/>
+                    <a:blip r:embed="rId31"/>
                     <a:stretch>
                       <a:fillRect/>
                     </a:stretch>
@@ -3234,7 +3375,7 @@
                     <pic:cNvPicPr/>
                   </pic:nvPicPr>
                   <pic:blipFill>
-                    <a:blip r:embed="rId29"/>
+                    <a:blip r:embed="rId32"/>
                     <a:stretch>
                       <a:fillRect/>
                     </a:stretch>
@@ -3278,7 +3419,7 @@
                     </pic:cNvPicPr>
                   </pic:nvPicPr>
                   <pic:blipFill>
-                    <a:blip r:embed="rId30">
+                    <a:blip r:embed="rId33">
                       <a:extLst>
                         <a:ext uri="{28A0092B-C50C-407E-A947-70E740481C1C}">
                           <a14:useLocalDpi xmlns:a14="http://schemas.microsoft.com/office/drawing/2010/main" val="0"/>
@@ -3363,7 +3504,7 @@
                     <pic:cNvPicPr/>
                   </pic:nvPicPr>
                   <pic:blipFill>
-                    <a:blip r:embed="rId31"/>
+                    <a:blip r:embed="rId34"/>
                     <a:stretch>
                       <a:fillRect/>
                     </a:stretch>
@@ -3405,7 +3546,7 @@
                     <pic:cNvPicPr/>
                   </pic:nvPicPr>
                   <pic:blipFill>
-                    <a:blip r:embed="rId32"/>
+                    <a:blip r:embed="rId35"/>
                     <a:stretch>
                       <a:fillRect/>
                     </a:stretch>
@@ -3448,7 +3589,7 @@
                     <pic:cNvPicPr/>
                   </pic:nvPicPr>
                   <pic:blipFill>
-                    <a:blip r:embed="rId33"/>
+                    <a:blip r:embed="rId36"/>
                     <a:stretch>
                       <a:fillRect/>
                     </a:stretch>
@@ -3537,7 +3678,7 @@
                     <pic:cNvPicPr/>
                   </pic:nvPicPr>
                   <pic:blipFill>
-                    <a:blip r:embed="rId34"/>
+                    <a:blip r:embed="rId37"/>
                     <a:stretch>
                       <a:fillRect/>
                     </a:stretch>
@@ -3674,7 +3815,7 @@
                     <pic:cNvPicPr/>
                   </pic:nvPicPr>
                   <pic:blipFill>
-                    <a:blip r:embed="rId35"/>
+                    <a:blip r:embed="rId38"/>
                     <a:stretch>
                       <a:fillRect/>
                     </a:stretch>
@@ -3800,7 +3941,7 @@
                     <pic:cNvPicPr/>
                   </pic:nvPicPr>
                   <pic:blipFill>
-                    <a:blip r:embed="rId36"/>
+                    <a:blip r:embed="rId39"/>
                     <a:stretch>
                       <a:fillRect/>
                     </a:stretch>
@@ -4293,6 +4434,119 @@
       </w:rPr>
     </w:lvl>
   </w:abstractNum>
+  <w:abstractNum w:abstractNumId="4" w15:restartNumberingAfterBreak="0">
+    <w:nsid w:val="7E6070F6"/>
+    <w:multiLevelType w:val="hybridMultilevel"/>
+    <w:tmpl w:val="B20C19E0"/>
+    <w:lvl w:ilvl="0" w:tplc="0C0A0001">
+      <w:start w:val="1"/>
+      <w:numFmt w:val="bullet"/>
+      <w:lvlText w:val=""/>
+      <w:lvlJc w:val="left"/>
+      <w:pPr>
+        <w:ind w:left="720" w:hanging="360"/>
+      </w:pPr>
+      <w:rPr>
+        <w:rFonts w:ascii="Symbol" w:hAnsi="Symbol" w:hint="default"/>
+      </w:rPr>
+    </w:lvl>
+    <w:lvl w:ilvl="1" w:tplc="0C0A0003" w:tentative="1">
+      <w:start w:val="1"/>
+      <w:numFmt w:val="bullet"/>
+      <w:lvlText w:val="o"/>
+      <w:lvlJc w:val="left"/>
+      <w:pPr>
+        <w:ind w:left="1440" w:hanging="360"/>
+      </w:pPr>
+      <w:rPr>
+        <w:rFonts w:ascii="Courier New" w:hAnsi="Courier New" w:cs="Courier New" w:hint="default"/>
+      </w:rPr>
+    </w:lvl>
+    <w:lvl w:ilvl="2" w:tplc="0C0A0005" w:tentative="1">
+      <w:start w:val="1"/>
+      <w:numFmt w:val="bullet"/>
+      <w:lvlText w:val=""/>
+      <w:lvlJc w:val="left"/>
+      <w:pPr>
+        <w:ind w:left="2160" w:hanging="360"/>
+      </w:pPr>
+      <w:rPr>
+        <w:rFonts w:ascii="Wingdings" w:hAnsi="Wingdings" w:hint="default"/>
+      </w:rPr>
+    </w:lvl>
+    <w:lvl w:ilvl="3" w:tplc="0C0A0001" w:tentative="1">
+      <w:start w:val="1"/>
+      <w:numFmt w:val="bullet"/>
+      <w:lvlText w:val=""/>
+      <w:lvlJc w:val="left"/>
+      <w:pPr>
+        <w:ind w:left="2880" w:hanging="360"/>
+      </w:pPr>
+      <w:rPr>
+        <w:rFonts w:ascii="Symbol" w:hAnsi="Symbol" w:hint="default"/>
+      </w:rPr>
+    </w:lvl>
+    <w:lvl w:ilvl="4" w:tplc="0C0A0003" w:tentative="1">
+      <w:start w:val="1"/>
+      <w:numFmt w:val="bullet"/>
+      <w:lvlText w:val="o"/>
+      <w:lvlJc w:val="left"/>
+      <w:pPr>
+        <w:ind w:left="3600" w:hanging="360"/>
+      </w:pPr>
+      <w:rPr>
+        <w:rFonts w:ascii="Courier New" w:hAnsi="Courier New" w:cs="Courier New" w:hint="default"/>
+      </w:rPr>
+    </w:lvl>
+    <w:lvl w:ilvl="5" w:tplc="0C0A0005" w:tentative="1">
+      <w:start w:val="1"/>
+      <w:numFmt w:val="bullet"/>
+      <w:lvlText w:val=""/>
+      <w:lvlJc w:val="left"/>
+      <w:pPr>
+        <w:ind w:left="4320" w:hanging="360"/>
+      </w:pPr>
+      <w:rPr>
+        <w:rFonts w:ascii="Wingdings" w:hAnsi="Wingdings" w:hint="default"/>
+      </w:rPr>
+    </w:lvl>
+    <w:lvl w:ilvl="6" w:tplc="0C0A0001" w:tentative="1">
+      <w:start w:val="1"/>
+      <w:numFmt w:val="bullet"/>
+      <w:lvlText w:val=""/>
+      <w:lvlJc w:val="left"/>
+      <w:pPr>
+        <w:ind w:left="5040" w:hanging="360"/>
+      </w:pPr>
+      <w:rPr>
+        <w:rFonts w:ascii="Symbol" w:hAnsi="Symbol" w:hint="default"/>
+      </w:rPr>
+    </w:lvl>
+    <w:lvl w:ilvl="7" w:tplc="0C0A0003" w:tentative="1">
+      <w:start w:val="1"/>
+      <w:numFmt w:val="bullet"/>
+      <w:lvlText w:val="o"/>
+      <w:lvlJc w:val="left"/>
+      <w:pPr>
+        <w:ind w:left="5760" w:hanging="360"/>
+      </w:pPr>
+      <w:rPr>
+        <w:rFonts w:ascii="Courier New" w:hAnsi="Courier New" w:cs="Courier New" w:hint="default"/>
+      </w:rPr>
+    </w:lvl>
+    <w:lvl w:ilvl="8" w:tplc="0C0A0005" w:tentative="1">
+      <w:start w:val="1"/>
+      <w:numFmt w:val="bullet"/>
+      <w:lvlText w:val=""/>
+      <w:lvlJc w:val="left"/>
+      <w:pPr>
+        <w:ind w:left="6480" w:hanging="360"/>
+      </w:pPr>
+      <w:rPr>
+        <w:rFonts w:ascii="Wingdings" w:hAnsi="Wingdings" w:hint="default"/>
+      </w:rPr>
+    </w:lvl>
+  </w:abstractNum>
   <w:num w:numId="1" w16cid:durableId="472909221">
     <w:abstractNumId w:val="1"/>
   </w:num>
@@ -4304,6 +4558,9 @@
   </w:num>
   <w:num w:numId="4" w16cid:durableId="1349673924">
     <w:abstractNumId w:val="0"/>
+  </w:num>
+  <w:num w:numId="5" w16cid:durableId="366299390">
+    <w:abstractNumId w:val="4"/>
   </w:num>
 </w:numbering>
 </file>

</xml_diff>